<commit_message>
Ajout Dossier de preuves + Flux RSS
</commit_message>
<xml_diff>
--- a/fichiers/pdf/Dossier de preuves BTS SIO.docx
+++ b/fichiers/pdf/Dossier de preuves BTS SIO.docx
@@ -4,20 +4,6 @@
   <w:body>
     <w:p>
       <w:pPr>
-        <w:jc w:val="center"/>
-      </w:pPr>
-      <w:r>
-        <w:t>Dossier de preuves BTS SIO</w:t>
-      </w:r>
-    </w:p>
-    <w:p/>
-    <w:p>
-      <w:pPr>
-        <w:jc w:val="both"/>
-      </w:pPr>
-    </w:p>
-    <w:p>
-      <w:pPr>
         <w:pStyle w:val="Paragraphedeliste"/>
         <w:numPr>
           <w:ilvl w:val="0"/>
@@ -97,7 +83,7 @@
           <w:noProof/>
         </w:rPr>
         <w:drawing>
-          <wp:anchor distT="0" distB="0" distL="114300" distR="114300" simplePos="0" relativeHeight="251658240" behindDoc="0" locked="0" layoutInCell="1" allowOverlap="1" wp14:anchorId="180C73D8" wp14:editId="0848D038">
+          <wp:anchor distT="0" distB="0" distL="114300" distR="114300" simplePos="0" relativeHeight="251658240" behindDoc="0" locked="0" layoutInCell="1" allowOverlap="1" wp14:anchorId="180C73D8" wp14:editId="3E26FC1A">
             <wp:simplePos x="0" y="0"/>
             <wp:positionH relativeFrom="column">
               <wp:posOffset>-14605</wp:posOffset>
@@ -339,8 +325,9 @@
         <w:rPr>
           <w:noProof/>
         </w:rPr>
+        <w:lastRenderedPageBreak/>
         <w:drawing>
-          <wp:anchor distT="0" distB="0" distL="114300" distR="114300" simplePos="0" relativeHeight="251662336" behindDoc="0" locked="0" layoutInCell="1" allowOverlap="1" wp14:anchorId="55D6B015" wp14:editId="4B11E346">
+          <wp:anchor distT="0" distB="0" distL="114300" distR="114300" simplePos="0" relativeHeight="251662336" behindDoc="0" locked="0" layoutInCell="1" allowOverlap="1" wp14:anchorId="55D6B015" wp14:editId="1F489273">
             <wp:simplePos x="0" y="0"/>
             <wp:positionH relativeFrom="margin">
               <wp:posOffset>-243840</wp:posOffset>
@@ -663,7 +650,6 @@
           <w:bCs/>
           <w:u w:val="single"/>
         </w:rPr>
-        <w:lastRenderedPageBreak/>
         <w:t>SIO1 Projet 2 : GSB</w:t>
       </w:r>
       <w:r>
@@ -723,6 +709,7 @@
       </w:pPr>
       <w:proofErr w:type="spellStart"/>
       <w:r>
+        <w:lastRenderedPageBreak/>
         <w:t>Goss</w:t>
       </w:r>
       <w:proofErr w:type="spellEnd"/>
@@ -1154,24 +1141,23 @@
         <w:t xml:space="preserve">Script d’installation de </w:t>
       </w:r>
       <w:proofErr w:type="spellStart"/>
-      <w:proofErr w:type="gramStart"/>
       <w:r>
         <w:t>DokuWiki</w:t>
       </w:r>
       <w:proofErr w:type="spellEnd"/>
       <w:r>
-        <w:t>:</w:t>
-      </w:r>
-      <w:proofErr w:type="gramEnd"/>
-      <w:r>
         <w:t xml:space="preserve"> </w:t>
       </w:r>
+      <w:r>
+        <w:t xml:space="preserve">: </w:t>
+      </w:r>
     </w:p>
     <w:p>
       <w:r>
         <w:rPr>
           <w:noProof/>
         </w:rPr>
+        <w:lastRenderedPageBreak/>
         <w:drawing>
           <wp:anchor distT="0" distB="0" distL="114300" distR="114300" simplePos="0" relativeHeight="251666432" behindDoc="0" locked="0" layoutInCell="1" allowOverlap="1" wp14:anchorId="6538E6AD" wp14:editId="251B5572">
             <wp:simplePos x="0" y="0"/>
@@ -1491,6 +1477,91 @@
       </w:r>
     </w:p>
     <w:p/>
+    <w:p>
+      <w:pPr>
+        <w:pStyle w:val="Paragraphedeliste"/>
+        <w:numPr>
+          <w:ilvl w:val="1"/>
+          <w:numId w:val="2"/>
+        </w:numPr>
+      </w:pPr>
+      <w:r>
+        <w:t>Mettre à disposition des utilisateurs un service informatique</w:t>
+      </w:r>
+    </w:p>
+    <w:p>
+      <w:pPr>
+        <w:pStyle w:val="Paragraphedeliste"/>
+        <w:numPr>
+          <w:ilvl w:val="2"/>
+          <w:numId w:val="2"/>
+        </w:numPr>
+      </w:pPr>
+      <w:r>
+        <w:rPr>
+          <w:noProof/>
+        </w:rPr>
+        <w:drawing>
+          <wp:anchor distT="0" distB="0" distL="114300" distR="114300" simplePos="0" relativeHeight="251668480" behindDoc="0" locked="0" layoutInCell="1" allowOverlap="1" wp14:anchorId="6EDF3C2C" wp14:editId="583E77A4">
+            <wp:simplePos x="0" y="0"/>
+            <wp:positionH relativeFrom="column">
+              <wp:posOffset>1134745</wp:posOffset>
+            </wp:positionH>
+            <wp:positionV relativeFrom="paragraph">
+              <wp:posOffset>302260</wp:posOffset>
+            </wp:positionV>
+            <wp:extent cx="3344195" cy="2880360"/>
+            <wp:effectExtent l="0" t="0" r="8890" b="0"/>
+            <wp:wrapSquare wrapText="bothSides"/>
+            <wp:docPr id="1328378538" name="Image 1"/>
+            <wp:cNvGraphicFramePr>
+              <a:graphicFrameLocks xmlns:a="http://schemas.openxmlformats.org/drawingml/2006/main" noChangeAspect="1"/>
+            </wp:cNvGraphicFramePr>
+            <a:graphic xmlns:a="http://schemas.openxmlformats.org/drawingml/2006/main">
+              <a:graphicData uri="http://schemas.openxmlformats.org/drawingml/2006/picture">
+                <pic:pic xmlns:pic="http://schemas.openxmlformats.org/drawingml/2006/picture">
+                  <pic:nvPicPr>
+                    <pic:cNvPr id="1328378538" name="Image 1"/>
+                    <pic:cNvPicPr>
+                      <a:picLocks noChangeAspect="1" noChangeArrowheads="1"/>
+                    </pic:cNvPicPr>
+                  </pic:nvPicPr>
+                  <pic:blipFill>
+                    <a:blip r:embed="rId19">
+                      <a:extLst>
+                        <a:ext uri="{28A0092B-C50C-407E-A947-70E740481C1C}">
+                          <a14:useLocalDpi xmlns:a14="http://schemas.microsoft.com/office/drawing/2010/main" val="0"/>
+                        </a:ext>
+                      </a:extLst>
+                    </a:blip>
+                    <a:srcRect/>
+                    <a:stretch>
+                      <a:fillRect/>
+                    </a:stretch>
+                  </pic:blipFill>
+                  <pic:spPr bwMode="auto">
+                    <a:xfrm>
+                      <a:off x="0" y="0"/>
+                      <a:ext cx="3344195" cy="2880360"/>
+                    </a:xfrm>
+                    <a:prstGeom prst="rect">
+                      <a:avLst/>
+                    </a:prstGeom>
+                    <a:noFill/>
+                    <a:ln>
+                      <a:noFill/>
+                    </a:ln>
+                  </pic:spPr>
+                </pic:pic>
+              </a:graphicData>
+            </a:graphic>
+          </wp:anchor>
+        </w:drawing>
+      </w:r>
+      <w:r>
+        <w:t>Déployer un service :</w:t>
+      </w:r>
+    </w:p>
     <w:p/>
     <w:p/>
     <w:p/>
@@ -1500,12 +1571,332 @@
     <w:p/>
     <w:p/>
     <w:p/>
+    <w:p>
+      <w:pPr>
+        <w:pStyle w:val="Paragraphedeliste"/>
+        <w:numPr>
+          <w:ilvl w:val="0"/>
+          <w:numId w:val="2"/>
+        </w:numPr>
+        <w:rPr>
+          <w:b/>
+          <w:bCs/>
+        </w:rPr>
+      </w:pPr>
+      <w:r>
+        <w:rPr>
+          <w:b/>
+          <w:bCs/>
+        </w:rPr>
+        <w:lastRenderedPageBreak/>
+        <w:t>SIO2, Projet 1 : Modernisation des Travaux Pratiques</w:t>
+      </w:r>
+    </w:p>
+    <w:p>
+      <w:pPr>
+        <w:pStyle w:val="Paragraphedeliste"/>
+        <w:numPr>
+          <w:ilvl w:val="1"/>
+          <w:numId w:val="2"/>
+        </w:numPr>
+        <w:rPr>
+          <w:b/>
+          <w:bCs/>
+        </w:rPr>
+      </w:pPr>
+      <w:r>
+        <w:t>Gérer le patrimoine informatique :</w:t>
+      </w:r>
+    </w:p>
+    <w:p>
+      <w:pPr>
+        <w:pStyle w:val="Paragraphedeliste"/>
+        <w:numPr>
+          <w:ilvl w:val="2"/>
+          <w:numId w:val="2"/>
+        </w:numPr>
+      </w:pPr>
+      <w:r>
+        <w:t>Mettre en place et vérifier les niveaux d’habilitation associés à un service</w:t>
+      </w:r>
+      <w:r>
+        <w:t> :</w:t>
+      </w:r>
+    </w:p>
+    <w:p>
+      <w:pPr>
+        <w:pStyle w:val="Paragraphedeliste"/>
+        <w:numPr>
+          <w:ilvl w:val="3"/>
+          <w:numId w:val="2"/>
+        </w:numPr>
+      </w:pPr>
+      <w:r>
+        <w:t>Cahier des charges :</w:t>
+      </w:r>
+    </w:p>
+    <w:p>
+      <w:pPr>
+        <w:pStyle w:val="Paragraphedeliste"/>
+        <w:numPr>
+          <w:ilvl w:val="2"/>
+          <w:numId w:val="2"/>
+        </w:numPr>
+      </w:pPr>
+      <w:r>
+        <w:t>Gérer des sauvegardes</w:t>
+      </w:r>
+      <w:r>
+        <w:t> :</w:t>
+      </w:r>
+    </w:p>
+    <w:p>
+      <w:pPr>
+        <w:pStyle w:val="Paragraphedeliste"/>
+        <w:numPr>
+          <w:ilvl w:val="3"/>
+          <w:numId w:val="2"/>
+        </w:numPr>
+      </w:pPr>
+      <w:r>
+        <w:t>Utilisation de Veeam Backup :</w:t>
+      </w:r>
+    </w:p>
+    <w:p>
+      <w:pPr>
+        <w:pStyle w:val="Paragraphedeliste"/>
+        <w:numPr>
+          <w:ilvl w:val="2"/>
+          <w:numId w:val="2"/>
+        </w:numPr>
+      </w:pPr>
+      <w:r>
+        <w:t>Vérifier le respect des règles d’utilisation des ressources numériques</w:t>
+      </w:r>
+      <w:r>
+        <w:t> :</w:t>
+      </w:r>
+    </w:p>
+    <w:p>
+      <w:pPr>
+        <w:pStyle w:val="Paragraphedeliste"/>
+        <w:numPr>
+          <w:ilvl w:val="3"/>
+          <w:numId w:val="2"/>
+        </w:numPr>
+      </w:pPr>
+      <w:r>
+        <w:t>Cahier des charges :</w:t>
+      </w:r>
+    </w:p>
+    <w:p/>
+    <w:p>
+      <w:pPr>
+        <w:pStyle w:val="Paragraphedeliste"/>
+        <w:numPr>
+          <w:ilvl w:val="1"/>
+          <w:numId w:val="2"/>
+        </w:numPr>
+      </w:pPr>
+      <w:r>
+        <w:t>Travailler en mode projet :</w:t>
+      </w:r>
+    </w:p>
+    <w:p>
+      <w:pPr>
+        <w:pStyle w:val="Paragraphedeliste"/>
+        <w:numPr>
+          <w:ilvl w:val="2"/>
+          <w:numId w:val="2"/>
+        </w:numPr>
+      </w:pPr>
+      <w:r>
+        <w:t>Planifier les tâches :</w:t>
+      </w:r>
+    </w:p>
+    <w:p>
+      <w:pPr>
+        <w:pStyle w:val="NormalWeb"/>
+      </w:pPr>
+      <w:r>
+        <w:t xml:space="preserve">                       </w:t>
+      </w:r>
+      <w:r>
+        <w:rPr>
+          <w:noProof/>
+        </w:rPr>
+        <mc:AlternateContent>
+          <mc:Choice Requires="wps">
+            <w:drawing>
+              <wp:inline distT="0" distB="0" distL="0" distR="0" wp14:anchorId="49C8B13D" wp14:editId="66CB97D3">
+                <wp:extent cx="304800" cy="304800"/>
+                <wp:effectExtent l="0" t="0" r="0" b="0"/>
+                <wp:docPr id="1055306048" name="Rectangle 2" descr="Image"/>
+                <wp:cNvGraphicFramePr>
+                  <a:graphicFrameLocks xmlns:a="http://schemas.openxmlformats.org/drawingml/2006/main" noChangeAspect="1"/>
+                </wp:cNvGraphicFramePr>
+                <a:graphic xmlns:a="http://schemas.openxmlformats.org/drawingml/2006/main">
+                  <a:graphicData uri="http://schemas.microsoft.com/office/word/2010/wordprocessingShape">
+                    <wps:wsp>
+                      <wps:cNvSpPr>
+                        <a:spLocks noChangeAspect="1" noChangeArrowheads="1"/>
+                      </wps:cNvSpPr>
+                      <wps:spPr bwMode="auto">
+                        <a:xfrm>
+                          <a:off x="0" y="0"/>
+                          <a:ext cx="304800" cy="304800"/>
+                        </a:xfrm>
+                        <a:prstGeom prst="rect">
+                          <a:avLst/>
+                        </a:prstGeom>
+                        <a:noFill/>
+                        <a:ln>
+                          <a:noFill/>
+                        </a:ln>
+                        <a:extLst>
+                          <a:ext uri="{909E8E84-426E-40DD-AFC4-6F175D3DCCD1}">
+                            <a14:hiddenFill xmlns:a14="http://schemas.microsoft.com/office/drawing/2010/main">
+                              <a:solidFill>
+                                <a:srgbClr val="FFFFFF"/>
+                              </a:solidFill>
+                            </a14:hiddenFill>
+                          </a:ext>
+                          <a:ext uri="{91240B29-F687-4F45-9708-019B960494DF}">
+                            <a14:hiddenLine xmlns:a14="http://schemas.microsoft.com/office/drawing/2010/main" w="9525">
+                              <a:solidFill>
+                                <a:srgbClr val="000000"/>
+                              </a:solidFill>
+                              <a:miter lim="800000"/>
+                              <a:headEnd/>
+                              <a:tailEnd/>
+                            </a14:hiddenLine>
+                          </a:ext>
+                        </a:extLst>
+                      </wps:spPr>
+                      <wps:bodyPr rot="0" vert="horz" wrap="square" lIns="91440" tIns="45720" rIns="91440" bIns="45720" anchor="t" anchorCtr="0" upright="1">
+                        <a:noAutofit/>
+                      </wps:bodyPr>
+                    </wps:wsp>
+                  </a:graphicData>
+                </a:graphic>
+              </wp:inline>
+            </w:drawing>
+          </mc:Choice>
+          <mc:Fallback>
+            <w:pict>
+              <v:rect w14:anchorId="4B3FAACD" id="Rectangle 2" o:spid="_x0000_s1026" alt="Image" style="width:24pt;height:24pt;visibility:visible;mso-wrap-style:square;mso-left-percent:-10001;mso-top-percent:-10001;mso-position-horizontal:absolute;mso-position-horizontal-relative:char;mso-position-vertical:absolute;mso-position-vertical-relative:line;mso-left-percent:-10001;mso-top-percent:-10001;v-text-anchor:top" o:gfxdata="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" filled="f" stroked="f">
+                <o:lock v:ext="edit" aspectratio="t"/>
+                <w10:anchorlock/>
+              </v:rect>
+            </w:pict>
+          </mc:Fallback>
+        </mc:AlternateContent>
+      </w:r>
+      <w:r>
+        <w:t xml:space="preserve"> </w:t>
+      </w:r>
+      <w:r>
+        <w:rPr>
+          <w:noProof/>
+        </w:rPr>
+        <w:drawing>
+          <wp:inline distT="0" distB="0" distL="0" distR="0" wp14:anchorId="2361C343" wp14:editId="0A6CB7FB">
+            <wp:extent cx="6199127" cy="2819400"/>
+            <wp:effectExtent l="0" t="0" r="0" b="0"/>
+            <wp:docPr id="703384620" name="Image 3" descr="Une image contenant texte, nombre, capture d’écran&#10;&#10;Description générée automatiquement"/>
+            <wp:cNvGraphicFramePr>
+              <a:graphicFrameLocks xmlns:a="http://schemas.openxmlformats.org/drawingml/2006/main" noChangeAspect="1"/>
+            </wp:cNvGraphicFramePr>
+            <a:graphic xmlns:a="http://schemas.openxmlformats.org/drawingml/2006/main">
+              <a:graphicData uri="http://schemas.openxmlformats.org/drawingml/2006/picture">
+                <pic:pic xmlns:pic="http://schemas.openxmlformats.org/drawingml/2006/picture">
+                  <pic:nvPicPr>
+                    <pic:cNvPr id="703384620" name="Image 3" descr="Une image contenant texte, nombre, capture d’écran&#10;&#10;Description générée automatiquement"/>
+                    <pic:cNvPicPr>
+                      <a:picLocks noChangeAspect="1" noChangeArrowheads="1"/>
+                    </pic:cNvPicPr>
+                  </pic:nvPicPr>
+                  <pic:blipFill>
+                    <a:blip r:embed="rId20">
+                      <a:extLst>
+                        <a:ext uri="{28A0092B-C50C-407E-A947-70E740481C1C}">
+                          <a14:useLocalDpi xmlns:a14="http://schemas.microsoft.com/office/drawing/2010/main" val="0"/>
+                        </a:ext>
+                      </a:extLst>
+                    </a:blip>
+                    <a:srcRect/>
+                    <a:stretch>
+                      <a:fillRect/>
+                    </a:stretch>
+                  </pic:blipFill>
+                  <pic:spPr bwMode="auto">
+                    <a:xfrm>
+                      <a:off x="0" y="0"/>
+                      <a:ext cx="6201603" cy="2820526"/>
+                    </a:xfrm>
+                    <a:prstGeom prst="rect">
+                      <a:avLst/>
+                    </a:prstGeom>
+                    <a:noFill/>
+                    <a:ln>
+                      <a:noFill/>
+                    </a:ln>
+                  </pic:spPr>
+                </pic:pic>
+              </a:graphicData>
+            </a:graphic>
+          </wp:inline>
+        </w:drawing>
+      </w:r>
+    </w:p>
     <w:p/>
     <w:p/>
     <w:p>
       <w:pPr>
         <w:pStyle w:val="Paragraphedeliste"/>
         <w:numPr>
+          <w:ilvl w:val="1"/>
+          <w:numId w:val="2"/>
+        </w:numPr>
+      </w:pPr>
+      <w:r>
+        <w:t>Mettre à disposition des utilisateurs un service informatique :</w:t>
+      </w:r>
+    </w:p>
+    <w:p>
+      <w:pPr>
+        <w:pStyle w:val="Paragraphedeliste"/>
+        <w:numPr>
+          <w:ilvl w:val="2"/>
+          <w:numId w:val="2"/>
+        </w:numPr>
+      </w:pPr>
+      <w:r>
+        <w:t>D</w:t>
+      </w:r>
+      <w:r>
+        <w:t>éployer un service</w:t>
+      </w:r>
+      <w:r>
+        <w:t> :</w:t>
+      </w:r>
+    </w:p>
+    <w:p>
+      <w:pPr>
+        <w:pStyle w:val="Paragraphedeliste"/>
+        <w:ind w:left="2160"/>
+      </w:pPr>
+      <w:r>
+        <w:t>GLPI</w:t>
+      </w:r>
+    </w:p>
+    <w:p/>
+    <w:p/>
+    <w:p/>
+    <w:p>
+      <w:pPr>
+        <w:pStyle w:val="Paragraphedeliste"/>
+        <w:numPr>
           <w:ilvl w:val="0"/>
           <w:numId w:val="1"/>
         </w:numPr>
@@ -1567,7 +1958,16 @@
         </w:numPr>
       </w:pPr>
       <w:r>
-        <w:t>Mettre en place et vérifier les niveaux d’habilitation associés à un service</w:t>
+        <w:t>Mettre en place et vérifier les niveaux d’habilitation associés à un</w:t>
+      </w:r>
+      <w:r>
+        <w:t xml:space="preserve"> </w:t>
+      </w:r>
+      <w:r>
+        <w:t>service</w:t>
+      </w:r>
+      <w:r>
+        <w:t> :</w:t>
       </w:r>
     </w:p>
     <w:p>
@@ -1585,6 +1985,12 @@
     <w:p>
       <w:pPr>
         <w:pStyle w:val="Paragraphedeliste"/>
+        <w:ind w:left="1800"/>
+      </w:pPr>
+    </w:p>
+    <w:p>
+      <w:pPr>
+        <w:pStyle w:val="Paragraphedeliste"/>
         <w:numPr>
           <w:ilvl w:val="2"/>
           <w:numId w:val="1"/>
@@ -1608,13 +2014,67 @@
       </w:r>
       <w:proofErr w:type="spellEnd"/>
       <w:r>
-        <w:t xml:space="preserve"> </w:t>
-      </w:r>
-      <w:proofErr w:type="spellStart"/>
-      <w:r>
-        <w:t>save</w:t>
-      </w:r>
-      <w:proofErr w:type="spellEnd"/>
+        <w:t> :</w:t>
+      </w:r>
+    </w:p>
+    <w:p>
+      <w:pPr>
+        <w:pStyle w:val="Paragraphedeliste"/>
+        <w:ind w:left="360"/>
+      </w:pPr>
+      <w:r>
+        <w:rPr>
+          <w:noProof/>
+        </w:rPr>
+        <w:drawing>
+          <wp:inline distT="0" distB="0" distL="0" distR="0" wp14:anchorId="62FB08C3" wp14:editId="4DD5D491">
+            <wp:extent cx="5760720" cy="2503805"/>
+            <wp:effectExtent l="0" t="0" r="0" b="0"/>
+            <wp:docPr id="1592190203" name="Image 4" descr="Une image contenant capture d’écran, Logiciel multimédia, logiciel, texte&#10;&#10;Description générée automatiquement"/>
+            <wp:cNvGraphicFramePr>
+              <a:graphicFrameLocks xmlns:a="http://schemas.openxmlformats.org/drawingml/2006/main" noChangeAspect="1"/>
+            </wp:cNvGraphicFramePr>
+            <a:graphic xmlns:a="http://schemas.openxmlformats.org/drawingml/2006/main">
+              <a:graphicData uri="http://schemas.openxmlformats.org/drawingml/2006/picture">
+                <pic:pic xmlns:pic="http://schemas.openxmlformats.org/drawingml/2006/picture">
+                  <pic:nvPicPr>
+                    <pic:cNvPr id="1592190203" name="Image 4" descr="Une image contenant capture d’écran, Logiciel multimédia, logiciel, texte&#10;&#10;Description générée automatiquement"/>
+                    <pic:cNvPicPr>
+                      <a:picLocks noChangeAspect="1" noChangeArrowheads="1"/>
+                    </pic:cNvPicPr>
+                  </pic:nvPicPr>
+                  <pic:blipFill>
+                    <a:blip r:embed="rId21" cstate="print">
+                      <a:extLst>
+                        <a:ext uri="{28A0092B-C50C-407E-A947-70E740481C1C}">
+                          <a14:useLocalDpi xmlns:a14="http://schemas.microsoft.com/office/drawing/2010/main" val="0"/>
+                        </a:ext>
+                      </a:extLst>
+                    </a:blip>
+                    <a:srcRect/>
+                    <a:stretch>
+                      <a:fillRect/>
+                    </a:stretch>
+                  </pic:blipFill>
+                  <pic:spPr bwMode="auto">
+                    <a:xfrm>
+                      <a:off x="0" y="0"/>
+                      <a:ext cx="5760720" cy="2503805"/>
+                    </a:xfrm>
+                    <a:prstGeom prst="rect">
+                      <a:avLst/>
+                    </a:prstGeom>
+                    <a:noFill/>
+                    <a:ln>
+                      <a:noFill/>
+                    </a:ln>
+                  </pic:spPr>
+                </pic:pic>
+              </a:graphicData>
+            </a:graphic>
+          </wp:inline>
+        </w:drawing>
+      </w:r>
     </w:p>
     <w:p>
       <w:pPr>
@@ -1640,6 +2100,7 @@
         <w:t>Cahier des charges :</w:t>
       </w:r>
     </w:p>
+    <w:p/>
     <w:p>
       <w:pPr>
         <w:pStyle w:val="Paragraphedeliste"/>
@@ -1723,7 +2184,7 @@
                     <pic:cNvPicPr/>
                   </pic:nvPicPr>
                   <pic:blipFill>
-                    <a:blip r:embed="rId19">
+                    <a:blip r:embed="rId22">
                       <a:extLst>
                         <a:ext uri="{28A0092B-C50C-407E-A947-70E740481C1C}">
                           <a14:useLocalDpi xmlns:a14="http://schemas.microsoft.com/office/drawing/2010/main" val="0"/>
@@ -1788,7 +2249,133 @@
         <w:t>Mettre à disposition des utilisateurs un service informatique</w:t>
       </w:r>
     </w:p>
+    <w:p>
+      <w:pPr>
+        <w:pStyle w:val="Paragraphedeliste"/>
+        <w:numPr>
+          <w:ilvl w:val="3"/>
+          <w:numId w:val="1"/>
+        </w:numPr>
+        <w:spacing w:after="0" w:line="240" w:lineRule="auto"/>
+        <w:rPr>
+          <w:rFonts w:ascii="Arial" w:eastAsia="Times New Roman" w:hAnsi="Arial" w:cs="Arial"/>
+          <w:kern w:val="0"/>
+          <w:sz w:val="22"/>
+          <w:szCs w:val="22"/>
+          <w:lang w:eastAsia="fr-FR"/>
+          <w14:ligatures w14:val="none"/>
+        </w:rPr>
+      </w:pPr>
+      <w:r>
+        <w:rPr>
+          <w:rFonts w:ascii="Arial" w:eastAsia="Times New Roman" w:hAnsi="Arial" w:cs="Arial"/>
+          <w:kern w:val="0"/>
+          <w:sz w:val="22"/>
+          <w:szCs w:val="22"/>
+          <w:lang w:eastAsia="fr-FR"/>
+          <w14:ligatures w14:val="none"/>
+        </w:rPr>
+        <w:t>Déployer un service :</w:t>
+      </w:r>
+    </w:p>
+    <w:p>
+      <w:pPr>
+        <w:pStyle w:val="Paragraphedeliste"/>
+        <w:numPr>
+          <w:ilvl w:val="4"/>
+          <w:numId w:val="1"/>
+        </w:numPr>
+        <w:spacing w:after="0" w:line="240" w:lineRule="auto"/>
+        <w:rPr>
+          <w:rFonts w:ascii="Arial" w:eastAsia="Times New Roman" w:hAnsi="Arial" w:cs="Arial"/>
+          <w:kern w:val="0"/>
+          <w:sz w:val="22"/>
+          <w:szCs w:val="22"/>
+          <w:lang w:eastAsia="fr-FR"/>
+          <w14:ligatures w14:val="none"/>
+        </w:rPr>
+      </w:pPr>
+      <w:r>
+        <w:rPr>
+          <w:rFonts w:ascii="Arial" w:eastAsia="Times New Roman" w:hAnsi="Arial" w:cs="Arial"/>
+          <w:kern w:val="0"/>
+          <w:sz w:val="22"/>
+          <w:szCs w:val="22"/>
+          <w:lang w:eastAsia="fr-FR"/>
+          <w14:ligatures w14:val="none"/>
+        </w:rPr>
+        <w:t>Nagios :</w:t>
+      </w:r>
+    </w:p>
+    <w:p>
+      <w:pPr>
+        <w:spacing w:after="0" w:line="240" w:lineRule="auto"/>
+        <w:rPr>
+          <w:rFonts w:ascii="Arial" w:eastAsia="Times New Roman" w:hAnsi="Arial" w:cs="Arial"/>
+          <w:kern w:val="0"/>
+          <w:sz w:val="22"/>
+          <w:szCs w:val="22"/>
+          <w:lang w:eastAsia="fr-FR"/>
+          <w14:ligatures w14:val="none"/>
+        </w:rPr>
+      </w:pPr>
+      <w:r>
+        <w:rPr>
+          <w:noProof/>
+        </w:rPr>
+        <w:drawing>
+          <wp:inline distT="0" distB="0" distL="0" distR="0" wp14:anchorId="579DB830" wp14:editId="1ABA8A98">
+            <wp:extent cx="6280288" cy="1286933"/>
+            <wp:effectExtent l="0" t="0" r="6350" b="8890"/>
+            <wp:docPr id="1580194807" name="Image 6" descr="Une image contenant Logiciel multimédia, logiciel, Logiciel de graphisme, capture d’écran&#10;&#10;Description générée automatiquement"/>
+            <wp:cNvGraphicFramePr>
+              <a:graphicFrameLocks xmlns:a="http://schemas.openxmlformats.org/drawingml/2006/main" noChangeAspect="1"/>
+            </wp:cNvGraphicFramePr>
+            <a:graphic xmlns:a="http://schemas.openxmlformats.org/drawingml/2006/main">
+              <a:graphicData uri="http://schemas.openxmlformats.org/drawingml/2006/picture">
+                <pic:pic xmlns:pic="http://schemas.openxmlformats.org/drawingml/2006/picture">
+                  <pic:nvPicPr>
+                    <pic:cNvPr id="1580194807" name="Image 6" descr="Une image contenant Logiciel multimédia, logiciel, Logiciel de graphisme, capture d’écran&#10;&#10;Description générée automatiquement"/>
+                    <pic:cNvPicPr>
+                      <a:picLocks noChangeAspect="1" noChangeArrowheads="1"/>
+                    </pic:cNvPicPr>
+                  </pic:nvPicPr>
+                  <pic:blipFill>
+                    <a:blip r:embed="rId23">
+                      <a:extLst>
+                        <a:ext uri="{28A0092B-C50C-407E-A947-70E740481C1C}">
+                          <a14:useLocalDpi xmlns:a14="http://schemas.microsoft.com/office/drawing/2010/main" val="0"/>
+                        </a:ext>
+                      </a:extLst>
+                    </a:blip>
+                    <a:srcRect/>
+                    <a:stretch>
+                      <a:fillRect/>
+                    </a:stretch>
+                  </pic:blipFill>
+                  <pic:spPr bwMode="auto">
+                    <a:xfrm>
+                      <a:off x="0" y="0"/>
+                      <a:ext cx="6292243" cy="1289383"/>
+                    </a:xfrm>
+                    <a:prstGeom prst="rect">
+                      <a:avLst/>
+                    </a:prstGeom>
+                    <a:noFill/>
+                    <a:ln>
+                      <a:noFill/>
+                    </a:ln>
+                  </pic:spPr>
+                </pic:pic>
+              </a:graphicData>
+            </a:graphic>
+          </wp:inline>
+        </w:drawing>
+      </w:r>
+    </w:p>
     <w:p/>
+    <w:p/>
+    <w:p/>
     <w:p>
       <w:pPr>
         <w:pStyle w:val="Paragraphedeliste"/>
@@ -1797,8 +2384,16 @@
           <w:numId w:val="1"/>
         </w:numPr>
         <w:jc w:val="both"/>
-      </w:pPr>
-      <w:r>
+        <w:rPr>
+          <w:b/>
+          <w:bCs/>
+        </w:rPr>
+      </w:pPr>
+      <w:r>
+        <w:rPr>
+          <w:b/>
+          <w:bCs/>
+        </w:rPr>
         <w:t>Veille technologique :</w:t>
       </w:r>
     </w:p>
@@ -1840,7 +2435,7 @@
       <w:r>
         <w:t xml:space="preserve">Flux RSS : </w:t>
       </w:r>
-      <w:hyperlink r:id="rId20" w:history="1">
+      <w:hyperlink r:id="rId24" w:history="1">
         <w:r>
           <w:rPr>
             <w:rStyle w:val="Lienhypertexte"/>
@@ -1867,7 +2462,14 @@
         <w:jc w:val="both"/>
       </w:pPr>
       <w:r>
-        <w:t>Création d’un portfolio :</w:t>
+        <w:rPr>
+          <w:b/>
+          <w:bCs/>
+        </w:rPr>
+        <w:t>Création d’un portfolio </w:t>
+      </w:r>
+      <w:r>
+        <w:t>:</w:t>
       </w:r>
     </w:p>
     <w:p>
@@ -1917,7 +2519,6 @@
         <w:rPr>
           <w:noProof/>
         </w:rPr>
-        <w:lastRenderedPageBreak/>
         <w:drawing>
           <wp:inline distT="0" distB="0" distL="0" distR="0" wp14:anchorId="1E8A5020" wp14:editId="02CC10CF">
             <wp:extent cx="5935980" cy="2551842"/>
@@ -1934,7 +2535,7 @@
                     <pic:cNvPicPr/>
                   </pic:nvPicPr>
                   <pic:blipFill>
-                    <a:blip r:embed="rId21"/>
+                    <a:blip r:embed="rId25"/>
                     <a:stretch>
                       <a:fillRect/>
                     </a:stretch>
@@ -1998,6 +2599,1516 @@
       <w:r>
         <w:t>Flux RSS sur le site</w:t>
       </w:r>
+    </w:p>
+    <w:p>
+      <w:pPr>
+        <w:jc w:val="both"/>
+      </w:pPr>
+    </w:p>
+    <w:p>
+      <w:pPr>
+        <w:jc w:val="both"/>
+      </w:pPr>
+    </w:p>
+    <w:p>
+      <w:pPr>
+        <w:jc w:val="both"/>
+      </w:pPr>
+    </w:p>
+    <w:p>
+      <w:pPr>
+        <w:jc w:val="both"/>
+      </w:pPr>
+    </w:p>
+    <w:p>
+      <w:pPr>
+        <w:jc w:val="both"/>
+      </w:pPr>
+    </w:p>
+    <w:p>
+      <w:pPr>
+        <w:jc w:val="both"/>
+      </w:pPr>
+    </w:p>
+    <w:p>
+      <w:pPr>
+        <w:jc w:val="both"/>
+      </w:pPr>
+    </w:p>
+    <w:p>
+      <w:pPr>
+        <w:jc w:val="both"/>
+      </w:pPr>
+    </w:p>
+    <w:p>
+      <w:pPr>
+        <w:jc w:val="both"/>
+      </w:pPr>
+    </w:p>
+    <w:p>
+      <w:pPr>
+        <w:jc w:val="center"/>
+        <w:rPr>
+          <w:b/>
+          <w:bCs/>
+        </w:rPr>
+      </w:pPr>
+      <w:r>
+        <w:rPr>
+          <w:b/>
+          <w:bCs/>
+        </w:rPr>
+        <w:t>Réalisation en milieu professionnel en cours de première année</w:t>
+      </w:r>
+    </w:p>
+    <w:p>
+      <w:pPr>
+        <w:jc w:val="center"/>
+        <w:rPr>
+          <w:b/>
+          <w:bCs/>
+        </w:rPr>
+      </w:pPr>
+    </w:p>
+    <w:p>
+      <w:pPr>
+        <w:pStyle w:val="Paragraphedeliste"/>
+        <w:numPr>
+          <w:ilvl w:val="0"/>
+          <w:numId w:val="1"/>
+        </w:numPr>
+        <w:jc w:val="both"/>
+      </w:pPr>
+      <w:r>
+        <w:rPr>
+          <w:b/>
+          <w:bCs/>
+        </w:rPr>
+        <w:t>Installation Windows </w:t>
+      </w:r>
+      <w:r>
+        <w:t>:</w:t>
+      </w:r>
+    </w:p>
+    <w:p>
+      <w:pPr>
+        <w:pStyle w:val="Paragraphedeliste"/>
+        <w:numPr>
+          <w:ilvl w:val="1"/>
+          <w:numId w:val="1"/>
+        </w:numPr>
+        <w:jc w:val="both"/>
+      </w:pPr>
+      <w:r>
+        <w:t>Gérer le patrimoine</w:t>
+      </w:r>
+      <w:r>
+        <w:t xml:space="preserve"> </w:t>
+      </w:r>
+      <w:r>
+        <w:t>informatique</w:t>
+      </w:r>
+    </w:p>
+    <w:p>
+      <w:pPr>
+        <w:pStyle w:val="Paragraphedeliste"/>
+        <w:numPr>
+          <w:ilvl w:val="2"/>
+          <w:numId w:val="1"/>
+        </w:numPr>
+        <w:jc w:val="both"/>
+      </w:pPr>
+      <w:r>
+        <w:t>Exploiter des référentiels, normes et standards adoptés par le</w:t>
+      </w:r>
+      <w:r>
+        <w:t xml:space="preserve"> </w:t>
+      </w:r>
+      <w:r>
+        <w:t>prestataire informatique</w:t>
+      </w:r>
+    </w:p>
+    <w:p>
+      <w:pPr>
+        <w:pStyle w:val="Paragraphedeliste"/>
+        <w:numPr>
+          <w:ilvl w:val="3"/>
+          <w:numId w:val="1"/>
+        </w:numPr>
+        <w:jc w:val="both"/>
+      </w:pPr>
+      <w:r>
+        <w:t>Utilisation logiciel officiel :</w:t>
+      </w:r>
+    </w:p>
+    <w:p>
+      <w:pPr>
+        <w:jc w:val="both"/>
+      </w:pPr>
+      <w:r>
+        <w:drawing>
+          <wp:anchor distT="0" distB="0" distL="114300" distR="114300" simplePos="0" relativeHeight="251669504" behindDoc="0" locked="0" layoutInCell="1" allowOverlap="1" wp14:anchorId="55EE873A" wp14:editId="4160F6EF">
+            <wp:simplePos x="0" y="0"/>
+            <wp:positionH relativeFrom="margin">
+              <wp:align>center</wp:align>
+            </wp:positionH>
+            <wp:positionV relativeFrom="paragraph">
+              <wp:posOffset>12065</wp:posOffset>
+            </wp:positionV>
+            <wp:extent cx="4205605" cy="3733800"/>
+            <wp:effectExtent l="0" t="0" r="4445" b="0"/>
+            <wp:wrapSquare wrapText="bothSides"/>
+            <wp:docPr id="2033627009" name="Image 1" descr="Une image contenant texte, capture d’écran, Police, nombre&#10;&#10;Description générée automatiquement"/>
+            <wp:cNvGraphicFramePr>
+              <a:graphicFrameLocks xmlns:a="http://schemas.openxmlformats.org/drawingml/2006/main" noChangeAspect="1"/>
+            </wp:cNvGraphicFramePr>
+            <a:graphic xmlns:a="http://schemas.openxmlformats.org/drawingml/2006/main">
+              <a:graphicData uri="http://schemas.openxmlformats.org/drawingml/2006/picture">
+                <pic:pic xmlns:pic="http://schemas.openxmlformats.org/drawingml/2006/picture">
+                  <pic:nvPicPr>
+                    <pic:cNvPr id="2033627009" name="Image 1" descr="Une image contenant texte, capture d’écran, Police, nombre&#10;&#10;Description générée automatiquement"/>
+                    <pic:cNvPicPr/>
+                  </pic:nvPicPr>
+                  <pic:blipFill>
+                    <a:blip r:embed="rId26">
+                      <a:extLst>
+                        <a:ext uri="{28A0092B-C50C-407E-A947-70E740481C1C}">
+                          <a14:useLocalDpi xmlns:a14="http://schemas.microsoft.com/office/drawing/2010/main" val="0"/>
+                        </a:ext>
+                      </a:extLst>
+                    </a:blip>
+                    <a:stretch>
+                      <a:fillRect/>
+                    </a:stretch>
+                  </pic:blipFill>
+                  <pic:spPr>
+                    <a:xfrm>
+                      <a:off x="0" y="0"/>
+                      <a:ext cx="4205605" cy="3733800"/>
+                    </a:xfrm>
+                    <a:prstGeom prst="rect">
+                      <a:avLst/>
+                    </a:prstGeom>
+                  </pic:spPr>
+                </pic:pic>
+              </a:graphicData>
+            </a:graphic>
+            <wp14:sizeRelH relativeFrom="margin">
+              <wp14:pctWidth>0</wp14:pctWidth>
+            </wp14:sizeRelH>
+            <wp14:sizeRelV relativeFrom="margin">
+              <wp14:pctHeight>0</wp14:pctHeight>
+            </wp14:sizeRelV>
+          </wp:anchor>
+        </w:drawing>
+      </w:r>
+    </w:p>
+    <w:p>
+      <w:pPr>
+        <w:pStyle w:val="Paragraphedeliste"/>
+        <w:numPr>
+          <w:ilvl w:val="1"/>
+          <w:numId w:val="1"/>
+        </w:numPr>
+        <w:jc w:val="both"/>
+      </w:pPr>
+      <w:r>
+        <w:t>Répondre aux incidents et aux demandes d’assistances et d’évolution</w:t>
+      </w:r>
+    </w:p>
+    <w:p>
+      <w:pPr>
+        <w:pStyle w:val="Paragraphedeliste"/>
+        <w:numPr>
+          <w:ilvl w:val="2"/>
+          <w:numId w:val="1"/>
+        </w:numPr>
+        <w:jc w:val="both"/>
+      </w:pPr>
+      <w:r>
+        <w:t>Collecter, suivre et orienter des demandes</w:t>
+      </w:r>
+      <w:r>
+        <w:t> :</w:t>
+      </w:r>
+    </w:p>
+    <w:p>
+      <w:pPr>
+        <w:pStyle w:val="Paragraphedeliste"/>
+        <w:numPr>
+          <w:ilvl w:val="3"/>
+          <w:numId w:val="1"/>
+        </w:numPr>
+        <w:jc w:val="both"/>
+      </w:pPr>
+      <w:r>
+        <w:t>Demande de mon maitre de stage</w:t>
+      </w:r>
+    </w:p>
+    <w:p>
+      <w:pPr>
+        <w:ind w:left="2160"/>
+        <w:jc w:val="both"/>
+      </w:pPr>
+    </w:p>
+    <w:p>
+      <w:pPr>
+        <w:pStyle w:val="Paragraphedeliste"/>
+        <w:numPr>
+          <w:ilvl w:val="1"/>
+          <w:numId w:val="1"/>
+        </w:numPr>
+        <w:jc w:val="both"/>
+      </w:pPr>
+      <w:r>
+        <w:t>Mettre à disposition des utilisateurs un service informatique</w:t>
+      </w:r>
+    </w:p>
+    <w:p>
+      <w:pPr>
+        <w:pStyle w:val="Paragraphedeliste"/>
+        <w:numPr>
+          <w:ilvl w:val="2"/>
+          <w:numId w:val="1"/>
+        </w:numPr>
+        <w:jc w:val="both"/>
+      </w:pPr>
+      <w:r>
+        <w:t>Accompagner les utilisateurs dans la mise en place d’un service</w:t>
+      </w:r>
+    </w:p>
+    <w:p>
+      <w:pPr>
+        <w:pStyle w:val="Paragraphedeliste"/>
+        <w:numPr>
+          <w:ilvl w:val="3"/>
+          <w:numId w:val="1"/>
+        </w:numPr>
+        <w:jc w:val="both"/>
+      </w:pPr>
+      <w:r>
+        <w:t>Appel avec le client pour la mise en place.</w:t>
+      </w:r>
+    </w:p>
+    <w:p>
+      <w:pPr>
+        <w:jc w:val="both"/>
+      </w:pPr>
+    </w:p>
+    <w:p>
+      <w:pPr>
+        <w:jc w:val="both"/>
+      </w:pPr>
+    </w:p>
+    <w:p>
+      <w:pPr>
+        <w:jc w:val="both"/>
+      </w:pPr>
+    </w:p>
+    <w:p>
+      <w:pPr>
+        <w:pStyle w:val="Paragraphedeliste"/>
+        <w:numPr>
+          <w:ilvl w:val="0"/>
+          <w:numId w:val="1"/>
+        </w:numPr>
+        <w:jc w:val="both"/>
+        <w:rPr>
+          <w:b/>
+          <w:bCs/>
+        </w:rPr>
+      </w:pPr>
+      <w:r>
+        <w:rPr>
+          <w:b/>
+          <w:bCs/>
+        </w:rPr>
+        <w:lastRenderedPageBreak/>
+        <w:t xml:space="preserve">Installation antivirus </w:t>
+      </w:r>
+      <w:proofErr w:type="spellStart"/>
+      <w:r>
+        <w:rPr>
+          <w:b/>
+          <w:bCs/>
+        </w:rPr>
+        <w:t>Eset</w:t>
+      </w:r>
+      <w:proofErr w:type="spellEnd"/>
+      <w:r>
+        <w:rPr>
+          <w:b/>
+          <w:bCs/>
+        </w:rPr>
+        <w:t xml:space="preserve"> à distance :</w:t>
+      </w:r>
+    </w:p>
+    <w:p>
+      <w:pPr>
+        <w:pStyle w:val="Paragraphedeliste"/>
+        <w:ind w:left="360"/>
+        <w:jc w:val="both"/>
+        <w:rPr>
+          <w:b/>
+          <w:bCs/>
+        </w:rPr>
+      </w:pPr>
+    </w:p>
+    <w:p>
+      <w:pPr>
+        <w:pStyle w:val="Paragraphedeliste"/>
+        <w:numPr>
+          <w:ilvl w:val="1"/>
+          <w:numId w:val="1"/>
+        </w:numPr>
+        <w:jc w:val="both"/>
+      </w:pPr>
+      <w:r>
+        <w:t>Gérer le patrimoine informatique</w:t>
+      </w:r>
+    </w:p>
+    <w:p>
+      <w:pPr>
+        <w:pStyle w:val="Paragraphedeliste"/>
+        <w:numPr>
+          <w:ilvl w:val="2"/>
+          <w:numId w:val="1"/>
+        </w:numPr>
+        <w:jc w:val="both"/>
+      </w:pPr>
+      <w:r>
+        <w:t>Exploiter des référentiels, normes et standards adoptés par le prestataire informatique</w:t>
+      </w:r>
+    </w:p>
+    <w:p>
+      <w:pPr>
+        <w:pStyle w:val="Paragraphedeliste"/>
+        <w:numPr>
+          <w:ilvl w:val="3"/>
+          <w:numId w:val="1"/>
+        </w:numPr>
+        <w:jc w:val="both"/>
+      </w:pPr>
+      <w:r>
+        <w:t xml:space="preserve">Utilisation de procédure </w:t>
+      </w:r>
+      <w:r>
+        <w:t>de l’entreprise</w:t>
+      </w:r>
+    </w:p>
+    <w:p>
+      <w:pPr>
+        <w:jc w:val="both"/>
+      </w:pPr>
+    </w:p>
+    <w:p>
+      <w:pPr>
+        <w:pStyle w:val="Paragraphedeliste"/>
+        <w:numPr>
+          <w:ilvl w:val="1"/>
+          <w:numId w:val="1"/>
+        </w:numPr>
+        <w:jc w:val="both"/>
+      </w:pPr>
+      <w:r>
+        <w:t>Répondre aux incidents et aux demandes d’assistances et d’évolution</w:t>
+      </w:r>
+    </w:p>
+    <w:p>
+      <w:pPr>
+        <w:pStyle w:val="Paragraphedeliste"/>
+        <w:numPr>
+          <w:ilvl w:val="2"/>
+          <w:numId w:val="1"/>
+        </w:numPr>
+        <w:jc w:val="both"/>
+      </w:pPr>
+      <w:r>
+        <w:t>Collecter, suivre et orienter des demandes</w:t>
+      </w:r>
+      <w:r>
+        <w:t> :</w:t>
+      </w:r>
+    </w:p>
+    <w:p>
+      <w:pPr>
+        <w:pStyle w:val="Paragraphedeliste"/>
+        <w:numPr>
+          <w:ilvl w:val="3"/>
+          <w:numId w:val="1"/>
+        </w:numPr>
+        <w:jc w:val="both"/>
+      </w:pPr>
+      <w:r>
+        <w:t>Demande de mon maitre de stage</w:t>
+      </w:r>
+    </w:p>
+    <w:p>
+      <w:pPr>
+        <w:jc w:val="both"/>
+      </w:pPr>
+    </w:p>
+    <w:p>
+      <w:pPr>
+        <w:pStyle w:val="Paragraphedeliste"/>
+        <w:numPr>
+          <w:ilvl w:val="1"/>
+          <w:numId w:val="1"/>
+        </w:numPr>
+        <w:jc w:val="both"/>
+      </w:pPr>
+      <w:r>
+        <w:t>Mettre à disposition des utilisateurs un service informatique</w:t>
+      </w:r>
+    </w:p>
+    <w:p>
+      <w:pPr>
+        <w:pStyle w:val="Paragraphedeliste"/>
+        <w:numPr>
+          <w:ilvl w:val="2"/>
+          <w:numId w:val="1"/>
+        </w:numPr>
+        <w:jc w:val="both"/>
+      </w:pPr>
+      <w:r>
+        <w:t>Accompagner les utilisateurs dans la mise en place d’un service</w:t>
+      </w:r>
+    </w:p>
+    <w:p>
+      <w:pPr>
+        <w:pStyle w:val="Paragraphedeliste"/>
+        <w:numPr>
+          <w:ilvl w:val="3"/>
+          <w:numId w:val="1"/>
+        </w:numPr>
+        <w:jc w:val="both"/>
+      </w:pPr>
+      <w:r>
+        <w:t xml:space="preserve">Appel avec le client </w:t>
+      </w:r>
+      <w:r>
+        <w:t xml:space="preserve">+ prise en main à distance via </w:t>
+      </w:r>
+      <w:proofErr w:type="spellStart"/>
+      <w:r>
+        <w:t>AnyDesk</w:t>
+      </w:r>
+      <w:proofErr w:type="spellEnd"/>
+      <w:r>
+        <w:t>.</w:t>
+      </w:r>
+    </w:p>
+    <w:p>
+      <w:pPr>
+        <w:jc w:val="both"/>
+      </w:pPr>
+    </w:p>
+    <w:p>
+      <w:pPr>
+        <w:pStyle w:val="Paragraphedeliste"/>
+        <w:numPr>
+          <w:ilvl w:val="0"/>
+          <w:numId w:val="1"/>
+        </w:numPr>
+        <w:jc w:val="both"/>
+        <w:rPr>
+          <w:b/>
+          <w:bCs/>
+        </w:rPr>
+      </w:pPr>
+      <w:r>
+        <w:rPr>
+          <w:b/>
+          <w:bCs/>
+        </w:rPr>
+        <w:t xml:space="preserve">Maintenance AD </w:t>
+      </w:r>
+      <w:r>
+        <w:rPr>
+          <w:b/>
+          <w:bCs/>
+        </w:rPr>
+        <w:t>:</w:t>
+      </w:r>
+    </w:p>
+    <w:p>
+      <w:pPr>
+        <w:pStyle w:val="Paragraphedeliste"/>
+        <w:ind w:left="360"/>
+        <w:jc w:val="both"/>
+        <w:rPr>
+          <w:b/>
+          <w:bCs/>
+        </w:rPr>
+      </w:pPr>
+    </w:p>
+    <w:p>
+      <w:pPr>
+        <w:pStyle w:val="Paragraphedeliste"/>
+        <w:numPr>
+          <w:ilvl w:val="1"/>
+          <w:numId w:val="1"/>
+        </w:numPr>
+        <w:jc w:val="both"/>
+      </w:pPr>
+      <w:r>
+        <w:t>Gérer le patrimoine informatique</w:t>
+      </w:r>
+    </w:p>
+    <w:p>
+      <w:pPr>
+        <w:pStyle w:val="Paragraphedeliste"/>
+        <w:numPr>
+          <w:ilvl w:val="2"/>
+          <w:numId w:val="1"/>
+        </w:numPr>
+        <w:jc w:val="both"/>
+      </w:pPr>
+      <w:r>
+        <w:t>Exploiter des référentiels, normes et standards adoptés par le prestataire informatique</w:t>
+      </w:r>
+    </w:p>
+    <w:p>
+      <w:pPr>
+        <w:pStyle w:val="Paragraphedeliste"/>
+        <w:numPr>
+          <w:ilvl w:val="3"/>
+          <w:numId w:val="1"/>
+        </w:numPr>
+        <w:jc w:val="both"/>
+      </w:pPr>
+      <w:r>
+        <w:t>Utilisation de procédure de l’entreprise</w:t>
+      </w:r>
+    </w:p>
+    <w:p>
+      <w:pPr>
+        <w:jc w:val="both"/>
+      </w:pPr>
+    </w:p>
+    <w:p>
+      <w:pPr>
+        <w:pStyle w:val="Paragraphedeliste"/>
+        <w:numPr>
+          <w:ilvl w:val="1"/>
+          <w:numId w:val="1"/>
+        </w:numPr>
+        <w:jc w:val="both"/>
+      </w:pPr>
+      <w:r>
+        <w:t>Répondre aux incidents et aux demandes d’assistances et d’évolution</w:t>
+      </w:r>
+    </w:p>
+    <w:p>
+      <w:pPr>
+        <w:pStyle w:val="Paragraphedeliste"/>
+        <w:numPr>
+          <w:ilvl w:val="2"/>
+          <w:numId w:val="1"/>
+        </w:numPr>
+        <w:jc w:val="both"/>
+      </w:pPr>
+      <w:r>
+        <w:t>Collecter, suivre et orienter des demandes</w:t>
+      </w:r>
+      <w:r>
+        <w:t> :</w:t>
+      </w:r>
+    </w:p>
+    <w:p>
+      <w:pPr>
+        <w:pStyle w:val="Paragraphedeliste"/>
+        <w:numPr>
+          <w:ilvl w:val="3"/>
+          <w:numId w:val="1"/>
+        </w:numPr>
+        <w:jc w:val="both"/>
+      </w:pPr>
+      <w:r>
+        <w:t>Demande de mon maitre de stage</w:t>
+      </w:r>
+    </w:p>
+    <w:p>
+      <w:r>
+        <w:br w:type="page"/>
+      </w:r>
+    </w:p>
+    <w:p>
+      <w:pPr>
+        <w:jc w:val="both"/>
+      </w:pPr>
+    </w:p>
+    <w:p>
+      <w:pPr>
+        <w:pStyle w:val="Paragraphedeliste"/>
+        <w:numPr>
+          <w:ilvl w:val="0"/>
+          <w:numId w:val="1"/>
+        </w:numPr>
+        <w:jc w:val="both"/>
+        <w:rPr>
+          <w:b/>
+          <w:bCs/>
+        </w:rPr>
+      </w:pPr>
+      <w:r>
+        <w:rPr>
+          <w:b/>
+          <w:bCs/>
+        </w:rPr>
+        <w:t xml:space="preserve">Création de documents techniques </w:t>
+      </w:r>
+      <w:r>
+        <w:rPr>
+          <w:b/>
+          <w:bCs/>
+        </w:rPr>
+        <w:t>:</w:t>
+      </w:r>
+    </w:p>
+    <w:p>
+      <w:pPr>
+        <w:jc w:val="both"/>
+        <w:rPr>
+          <w:b/>
+          <w:bCs/>
+        </w:rPr>
+      </w:pPr>
+    </w:p>
+    <w:p>
+      <w:pPr>
+        <w:pStyle w:val="Paragraphedeliste"/>
+        <w:numPr>
+          <w:ilvl w:val="1"/>
+          <w:numId w:val="1"/>
+        </w:numPr>
+        <w:jc w:val="both"/>
+      </w:pPr>
+      <w:r>
+        <w:t>Mettre à disposition des utilisateurs un service informatique</w:t>
+      </w:r>
+    </w:p>
+    <w:p>
+      <w:pPr>
+        <w:pStyle w:val="Paragraphedeliste"/>
+        <w:numPr>
+          <w:ilvl w:val="2"/>
+          <w:numId w:val="1"/>
+        </w:numPr>
+        <w:jc w:val="both"/>
+      </w:pPr>
+      <w:r>
+        <w:t>Accompagner les utilisateurs dans la mise en place d’un service</w:t>
+      </w:r>
+    </w:p>
+    <w:p>
+      <w:pPr>
+        <w:pStyle w:val="Paragraphedeliste"/>
+        <w:numPr>
+          <w:ilvl w:val="3"/>
+          <w:numId w:val="1"/>
+        </w:numPr>
+        <w:jc w:val="both"/>
+      </w:pPr>
+      <w:r>
+        <w:t xml:space="preserve">Création procédure pour </w:t>
+      </w:r>
+      <w:r>
+        <w:t>accompagnement du client.</w:t>
+      </w:r>
+    </w:p>
+    <w:p>
+      <w:pPr>
+        <w:jc w:val="both"/>
+      </w:pPr>
+    </w:p>
+    <w:p>
+      <w:pPr>
+        <w:jc w:val="both"/>
+      </w:pPr>
+      <w:r>
+        <w:pict w14:anchorId="4AE63457">
+          <v:rect id="_x0000_i1045" style="width:0;height:1.5pt" o:hralign="center" o:hrstd="t" o:hr="t" fillcolor="#a0a0a0" stroked="f"/>
+        </w:pict>
+      </w:r>
+    </w:p>
+    <w:p>
+      <w:pPr>
+        <w:jc w:val="center"/>
+      </w:pPr>
+      <w:r>
+        <w:rPr>
+          <w:b/>
+          <w:bCs/>
+        </w:rPr>
+        <w:t>Réalisation en milieu professionnel en cours de seconde année</w:t>
+      </w:r>
+    </w:p>
+    <w:p>
+      <w:pPr>
+        <w:jc w:val="center"/>
+        <w:rPr>
+          <w:b/>
+          <w:bCs/>
+        </w:rPr>
+      </w:pPr>
+    </w:p>
+    <w:p>
+      <w:pPr>
+        <w:pStyle w:val="Paragraphedeliste"/>
+        <w:numPr>
+          <w:ilvl w:val="0"/>
+          <w:numId w:val="1"/>
+        </w:numPr>
+        <w:jc w:val="both"/>
+        <w:rPr>
+          <w:b/>
+          <w:bCs/>
+        </w:rPr>
+      </w:pPr>
+      <w:r>
+        <w:rPr>
+          <w:b/>
+          <w:bCs/>
+        </w:rPr>
+        <w:t xml:space="preserve">Support informatique </w:t>
+      </w:r>
+      <w:r>
+        <w:rPr>
+          <w:b/>
+          <w:bCs/>
+        </w:rPr>
+        <w:t>:</w:t>
+      </w:r>
+    </w:p>
+    <w:p>
+      <w:pPr>
+        <w:pStyle w:val="Paragraphedeliste"/>
+        <w:ind w:left="360"/>
+        <w:jc w:val="both"/>
+        <w:rPr>
+          <w:b/>
+          <w:bCs/>
+        </w:rPr>
+      </w:pPr>
+    </w:p>
+    <w:p>
+      <w:pPr>
+        <w:pStyle w:val="Paragraphedeliste"/>
+        <w:numPr>
+          <w:ilvl w:val="1"/>
+          <w:numId w:val="1"/>
+        </w:numPr>
+        <w:jc w:val="both"/>
+      </w:pPr>
+      <w:r>
+        <w:t>Gérer le patrimoine informatique</w:t>
+      </w:r>
+    </w:p>
+    <w:p>
+      <w:pPr>
+        <w:pStyle w:val="Paragraphedeliste"/>
+        <w:numPr>
+          <w:ilvl w:val="2"/>
+          <w:numId w:val="1"/>
+        </w:numPr>
+        <w:jc w:val="both"/>
+      </w:pPr>
+      <w:r>
+        <w:t>Exploiter des référentiels, normes et standards adoptés par le prestataire informatique</w:t>
+      </w:r>
+    </w:p>
+    <w:p>
+      <w:pPr>
+        <w:pStyle w:val="Paragraphedeliste"/>
+        <w:numPr>
+          <w:ilvl w:val="3"/>
+          <w:numId w:val="1"/>
+        </w:numPr>
+        <w:jc w:val="both"/>
+      </w:pPr>
+      <w:r>
+        <w:t>Utilisation de procédure de l’entreprise</w:t>
+      </w:r>
+    </w:p>
+    <w:p>
+      <w:pPr>
+        <w:jc w:val="both"/>
+      </w:pPr>
+    </w:p>
+    <w:p>
+      <w:pPr>
+        <w:pStyle w:val="Paragraphedeliste"/>
+        <w:numPr>
+          <w:ilvl w:val="1"/>
+          <w:numId w:val="1"/>
+        </w:numPr>
+        <w:jc w:val="both"/>
+      </w:pPr>
+      <w:r>
+        <w:t>Répondre aux incidents et aux demandes d’assistances et d’évolution</w:t>
+      </w:r>
+    </w:p>
+    <w:p>
+      <w:pPr>
+        <w:pStyle w:val="Paragraphedeliste"/>
+        <w:numPr>
+          <w:ilvl w:val="2"/>
+          <w:numId w:val="1"/>
+        </w:numPr>
+        <w:jc w:val="both"/>
+      </w:pPr>
+      <w:r>
+        <w:t>Collecter, suivre et orienter des demandes</w:t>
+      </w:r>
+      <w:r>
+        <w:t> :</w:t>
+      </w:r>
+    </w:p>
+    <w:p>
+      <w:pPr>
+        <w:pStyle w:val="Paragraphedeliste"/>
+        <w:numPr>
+          <w:ilvl w:val="3"/>
+          <w:numId w:val="1"/>
+        </w:numPr>
+        <w:jc w:val="both"/>
+      </w:pPr>
+      <w:r>
+        <w:t>Traitement ticket GLPI ou par mail</w:t>
+      </w:r>
+    </w:p>
+    <w:p>
+      <w:pPr>
+        <w:jc w:val="both"/>
+      </w:pPr>
+    </w:p>
+    <w:p>
+      <w:pPr>
+        <w:pStyle w:val="Paragraphedeliste"/>
+        <w:numPr>
+          <w:ilvl w:val="1"/>
+          <w:numId w:val="1"/>
+        </w:numPr>
+        <w:jc w:val="both"/>
+      </w:pPr>
+      <w:r>
+        <w:t>Mettre à disposition des utilisateurs un service informatique</w:t>
+      </w:r>
+    </w:p>
+    <w:p>
+      <w:pPr>
+        <w:pStyle w:val="Paragraphedeliste"/>
+        <w:numPr>
+          <w:ilvl w:val="2"/>
+          <w:numId w:val="1"/>
+        </w:numPr>
+        <w:jc w:val="both"/>
+      </w:pPr>
+      <w:r>
+        <w:t>Accompagner les utilisateurs dans la mise en place d’un service</w:t>
+      </w:r>
+    </w:p>
+    <w:p>
+      <w:pPr>
+        <w:pStyle w:val="Paragraphedeliste"/>
+        <w:numPr>
+          <w:ilvl w:val="3"/>
+          <w:numId w:val="1"/>
+        </w:numPr>
+        <w:jc w:val="both"/>
+      </w:pPr>
+      <w:r>
+        <w:t xml:space="preserve">Appel avec le client + prise en main à distance via </w:t>
+      </w:r>
+      <w:proofErr w:type="spellStart"/>
+      <w:r>
+        <w:t>AnyDesk</w:t>
+      </w:r>
+      <w:proofErr w:type="spellEnd"/>
+      <w:r>
+        <w:t xml:space="preserve"> ou TightVNC.</w:t>
+      </w:r>
+    </w:p>
+    <w:p>
+      <w:pPr>
+        <w:jc w:val="both"/>
+      </w:pPr>
+    </w:p>
+    <w:p>
+      <w:pPr>
+        <w:pStyle w:val="Paragraphedeliste"/>
+        <w:numPr>
+          <w:ilvl w:val="0"/>
+          <w:numId w:val="1"/>
+        </w:numPr>
+        <w:jc w:val="both"/>
+        <w:rPr>
+          <w:b/>
+          <w:bCs/>
+        </w:rPr>
+      </w:pPr>
+      <w:r>
+        <w:rPr>
+          <w:b/>
+          <w:bCs/>
+        </w:rPr>
+        <w:t xml:space="preserve">Installation antivirus </w:t>
+      </w:r>
+      <w:proofErr w:type="spellStart"/>
+      <w:r>
+        <w:rPr>
+          <w:b/>
+          <w:bCs/>
+        </w:rPr>
+        <w:t>Eset</w:t>
+      </w:r>
+      <w:proofErr w:type="spellEnd"/>
+      <w:r>
+        <w:rPr>
+          <w:b/>
+          <w:bCs/>
+        </w:rPr>
+        <w:t xml:space="preserve"> à distance :</w:t>
+      </w:r>
+    </w:p>
+    <w:p>
+      <w:pPr>
+        <w:pStyle w:val="Paragraphedeliste"/>
+        <w:ind w:left="360"/>
+        <w:jc w:val="both"/>
+        <w:rPr>
+          <w:b/>
+          <w:bCs/>
+        </w:rPr>
+      </w:pPr>
+    </w:p>
+    <w:p>
+      <w:pPr>
+        <w:pStyle w:val="Paragraphedeliste"/>
+        <w:numPr>
+          <w:ilvl w:val="1"/>
+          <w:numId w:val="1"/>
+        </w:numPr>
+        <w:jc w:val="both"/>
+      </w:pPr>
+      <w:r>
+        <w:t>Gérer le patrimoine informatique</w:t>
+      </w:r>
+    </w:p>
+    <w:p>
+      <w:pPr>
+        <w:pStyle w:val="Paragraphedeliste"/>
+        <w:numPr>
+          <w:ilvl w:val="2"/>
+          <w:numId w:val="1"/>
+        </w:numPr>
+        <w:jc w:val="both"/>
+      </w:pPr>
+      <w:r>
+        <w:t>Exploiter des référentiels, normes et standards adoptés par le prestataire informatique</w:t>
+      </w:r>
+    </w:p>
+    <w:p>
+      <w:pPr>
+        <w:pStyle w:val="Paragraphedeliste"/>
+        <w:numPr>
+          <w:ilvl w:val="3"/>
+          <w:numId w:val="1"/>
+        </w:numPr>
+        <w:jc w:val="both"/>
+      </w:pPr>
+      <w:r>
+        <w:t>Utilisation de procédure de l’entreprise</w:t>
+      </w:r>
+    </w:p>
+    <w:p>
+      <w:pPr>
+        <w:jc w:val="both"/>
+      </w:pPr>
+    </w:p>
+    <w:p>
+      <w:pPr>
+        <w:pStyle w:val="Paragraphedeliste"/>
+        <w:numPr>
+          <w:ilvl w:val="1"/>
+          <w:numId w:val="1"/>
+        </w:numPr>
+        <w:jc w:val="both"/>
+      </w:pPr>
+      <w:r>
+        <w:lastRenderedPageBreak/>
+        <w:t>Répondre aux incidents et aux demandes d’assistances et d’évolution</w:t>
+      </w:r>
+    </w:p>
+    <w:p>
+      <w:pPr>
+        <w:pStyle w:val="Paragraphedeliste"/>
+        <w:numPr>
+          <w:ilvl w:val="2"/>
+          <w:numId w:val="1"/>
+        </w:numPr>
+        <w:jc w:val="both"/>
+      </w:pPr>
+      <w:r>
+        <w:t>Collecter, suivre et orienter des demandes</w:t>
+      </w:r>
+      <w:r>
+        <w:t> :</w:t>
+      </w:r>
+    </w:p>
+    <w:p>
+      <w:pPr>
+        <w:pStyle w:val="Paragraphedeliste"/>
+        <w:numPr>
+          <w:ilvl w:val="3"/>
+          <w:numId w:val="1"/>
+        </w:numPr>
+        <w:jc w:val="both"/>
+      </w:pPr>
+      <w:r>
+        <w:t>Demande de mon maitre de stage</w:t>
+      </w:r>
+    </w:p>
+    <w:p>
+      <w:pPr>
+        <w:jc w:val="both"/>
+      </w:pPr>
+    </w:p>
+    <w:p>
+      <w:pPr>
+        <w:pStyle w:val="Paragraphedeliste"/>
+        <w:numPr>
+          <w:ilvl w:val="1"/>
+          <w:numId w:val="1"/>
+        </w:numPr>
+        <w:jc w:val="both"/>
+      </w:pPr>
+      <w:r>
+        <w:t>Mettre à disposition des utilisateurs un service informatique</w:t>
+      </w:r>
+    </w:p>
+    <w:p>
+      <w:pPr>
+        <w:pStyle w:val="Paragraphedeliste"/>
+        <w:numPr>
+          <w:ilvl w:val="2"/>
+          <w:numId w:val="1"/>
+        </w:numPr>
+        <w:jc w:val="both"/>
+      </w:pPr>
+      <w:r>
+        <w:t>Accompagner les utilisateurs dans la mise en place d’un service</w:t>
+      </w:r>
+    </w:p>
+    <w:p>
+      <w:pPr>
+        <w:pStyle w:val="Paragraphedeliste"/>
+        <w:numPr>
+          <w:ilvl w:val="3"/>
+          <w:numId w:val="1"/>
+        </w:numPr>
+        <w:jc w:val="both"/>
+      </w:pPr>
+      <w:r>
+        <w:t xml:space="preserve">Appel avec le client + prise en main à distance via </w:t>
+      </w:r>
+      <w:proofErr w:type="spellStart"/>
+      <w:r>
+        <w:t>AnyDesk</w:t>
+      </w:r>
+      <w:proofErr w:type="spellEnd"/>
+      <w:r>
+        <w:t>.</w:t>
+      </w:r>
+    </w:p>
+    <w:p>
+      <w:pPr>
+        <w:jc w:val="both"/>
+      </w:pPr>
+    </w:p>
+    <w:p>
+      <w:pPr>
+        <w:pStyle w:val="Paragraphedeliste"/>
+        <w:numPr>
+          <w:ilvl w:val="0"/>
+          <w:numId w:val="1"/>
+        </w:numPr>
+        <w:jc w:val="both"/>
+        <w:rPr>
+          <w:b/>
+          <w:bCs/>
+        </w:rPr>
+      </w:pPr>
+      <w:r>
+        <w:rPr>
+          <w:b/>
+          <w:bCs/>
+        </w:rPr>
+        <w:t>Maintenance GLPI</w:t>
+      </w:r>
+      <w:r>
+        <w:rPr>
+          <w:b/>
+          <w:bCs/>
+        </w:rPr>
+        <w:t> :</w:t>
+      </w:r>
+    </w:p>
+    <w:p>
+      <w:pPr>
+        <w:jc w:val="both"/>
+        <w:rPr>
+          <w:b/>
+          <w:bCs/>
+        </w:rPr>
+      </w:pPr>
+    </w:p>
+    <w:p>
+      <w:pPr>
+        <w:pStyle w:val="Paragraphedeliste"/>
+        <w:numPr>
+          <w:ilvl w:val="1"/>
+          <w:numId w:val="1"/>
+        </w:numPr>
+        <w:jc w:val="both"/>
+      </w:pPr>
+      <w:r>
+        <w:t>Répondre aux incidents et aux demandes d’assistances et d’évolution</w:t>
+      </w:r>
+    </w:p>
+    <w:p>
+      <w:pPr>
+        <w:pStyle w:val="Paragraphedeliste"/>
+        <w:numPr>
+          <w:ilvl w:val="2"/>
+          <w:numId w:val="1"/>
+        </w:numPr>
+        <w:jc w:val="both"/>
+      </w:pPr>
+      <w:r>
+        <w:t>Collecter, suivre et orienter des demandes</w:t>
+      </w:r>
+      <w:r>
+        <w:t> :</w:t>
+      </w:r>
+    </w:p>
+    <w:p>
+      <w:pPr>
+        <w:pStyle w:val="Paragraphedeliste"/>
+        <w:numPr>
+          <w:ilvl w:val="3"/>
+          <w:numId w:val="1"/>
+        </w:numPr>
+        <w:jc w:val="both"/>
+      </w:pPr>
+      <w:r>
+        <w:t>Traitement des tickets GLPI</w:t>
+      </w:r>
+    </w:p>
+    <w:p>
+      <w:pPr>
+        <w:jc w:val="both"/>
+      </w:pPr>
+    </w:p>
+    <w:p>
+      <w:pPr>
+        <w:pStyle w:val="Paragraphedeliste"/>
+        <w:numPr>
+          <w:ilvl w:val="1"/>
+          <w:numId w:val="1"/>
+        </w:numPr>
+        <w:jc w:val="both"/>
+      </w:pPr>
+      <w:r>
+        <w:t>Mettre à disposition des utilisateurs un service informatique</w:t>
+      </w:r>
+    </w:p>
+    <w:p>
+      <w:pPr>
+        <w:pStyle w:val="Paragraphedeliste"/>
+        <w:numPr>
+          <w:ilvl w:val="2"/>
+          <w:numId w:val="1"/>
+        </w:numPr>
+        <w:jc w:val="both"/>
+      </w:pPr>
+      <w:r>
+        <w:t>Accompagner les utilisateurs dans la mise en place d’un service</w:t>
+      </w:r>
+    </w:p>
+    <w:p>
+      <w:pPr>
+        <w:pStyle w:val="Paragraphedeliste"/>
+        <w:numPr>
+          <w:ilvl w:val="3"/>
+          <w:numId w:val="1"/>
+        </w:numPr>
+        <w:jc w:val="both"/>
+      </w:pPr>
+      <w:r>
+        <w:t xml:space="preserve">Appel avec le client + prise en main à distance via </w:t>
+      </w:r>
+      <w:proofErr w:type="spellStart"/>
+      <w:r>
+        <w:t>AnyDesk</w:t>
+      </w:r>
+      <w:proofErr w:type="spellEnd"/>
+      <w:r>
+        <w:t>.</w:t>
+      </w:r>
+    </w:p>
+    <w:p>
+      <w:pPr>
+        <w:jc w:val="both"/>
+      </w:pPr>
+    </w:p>
+    <w:p>
+      <w:pPr>
+        <w:jc w:val="both"/>
+      </w:pPr>
+    </w:p>
+    <w:p>
+      <w:pPr>
+        <w:pStyle w:val="Paragraphedeliste"/>
+        <w:numPr>
+          <w:ilvl w:val="0"/>
+          <w:numId w:val="1"/>
+        </w:numPr>
+        <w:jc w:val="both"/>
+        <w:rPr>
+          <w:b/>
+          <w:bCs/>
+        </w:rPr>
+      </w:pPr>
+      <w:r>
+        <w:rPr>
+          <w:b/>
+          <w:bCs/>
+        </w:rPr>
+        <w:t xml:space="preserve">Création procédure </w:t>
+      </w:r>
+      <w:proofErr w:type="spellStart"/>
+      <w:r>
+        <w:rPr>
+          <w:b/>
+          <w:bCs/>
+        </w:rPr>
+        <w:t>Clonezilla</w:t>
+      </w:r>
+      <w:proofErr w:type="spellEnd"/>
+      <w:r>
+        <w:rPr>
+          <w:b/>
+          <w:bCs/>
+        </w:rPr>
+        <w:t xml:space="preserve"> </w:t>
+      </w:r>
+      <w:r>
+        <w:rPr>
+          <w:b/>
+          <w:bCs/>
+        </w:rPr>
+        <w:t>:</w:t>
+      </w:r>
+    </w:p>
+    <w:p>
+      <w:pPr>
+        <w:jc w:val="both"/>
+        <w:rPr>
+          <w:b/>
+          <w:bCs/>
+        </w:rPr>
+      </w:pPr>
+    </w:p>
+    <w:p>
+      <w:pPr>
+        <w:pStyle w:val="Paragraphedeliste"/>
+        <w:numPr>
+          <w:ilvl w:val="1"/>
+          <w:numId w:val="1"/>
+        </w:numPr>
+        <w:jc w:val="both"/>
+      </w:pPr>
+      <w:r>
+        <w:t>Gérer le patrimoine informatique :</w:t>
+      </w:r>
+    </w:p>
+    <w:p>
+      <w:pPr>
+        <w:pStyle w:val="Paragraphedeliste"/>
+        <w:numPr>
+          <w:ilvl w:val="2"/>
+          <w:numId w:val="1"/>
+        </w:numPr>
+        <w:jc w:val="both"/>
+      </w:pPr>
+      <w:r>
+        <w:t>Gérer des sauvegardes</w:t>
+      </w:r>
+      <w:r>
+        <w:t> :</w:t>
+      </w:r>
+    </w:p>
+    <w:p>
+      <w:pPr>
+        <w:pStyle w:val="Paragraphedeliste"/>
+        <w:numPr>
+          <w:ilvl w:val="3"/>
+          <w:numId w:val="1"/>
+        </w:numPr>
+        <w:jc w:val="both"/>
+      </w:pPr>
+      <w:r>
+        <w:t>Création d’images de disque</w:t>
+      </w:r>
+    </w:p>
+    <w:p>
+      <w:pPr>
+        <w:jc w:val="both"/>
+      </w:pPr>
+    </w:p>
+    <w:p>
+      <w:pPr>
+        <w:pStyle w:val="Paragraphedeliste"/>
+        <w:numPr>
+          <w:ilvl w:val="1"/>
+          <w:numId w:val="1"/>
+        </w:numPr>
+        <w:jc w:val="both"/>
+      </w:pPr>
+      <w:r>
+        <w:t>Mettre à disposition des utilisateurs un service informatique</w:t>
+      </w:r>
+    </w:p>
+    <w:p>
+      <w:pPr>
+        <w:pStyle w:val="Paragraphedeliste"/>
+        <w:numPr>
+          <w:ilvl w:val="2"/>
+          <w:numId w:val="1"/>
+        </w:numPr>
+        <w:jc w:val="both"/>
+      </w:pPr>
+      <w:r>
+        <w:t>Accompagner les utilisateurs dans la mise en place d’un service</w:t>
+      </w:r>
+    </w:p>
+    <w:p>
+      <w:pPr>
+        <w:pStyle w:val="Paragraphedeliste"/>
+        <w:numPr>
+          <w:ilvl w:val="3"/>
+          <w:numId w:val="1"/>
+        </w:numPr>
+        <w:jc w:val="both"/>
+      </w:pPr>
+      <w:r>
+        <w:t xml:space="preserve">Création procédure pour accompagnement </w:t>
+      </w:r>
+      <w:r>
+        <w:t>au sein de l’entreprise</w:t>
+      </w:r>
+      <w:r>
+        <w:t>.</w:t>
+      </w:r>
+    </w:p>
+    <w:p>
+      <w:pPr>
+        <w:jc w:val="both"/>
+      </w:pPr>
+    </w:p>
+    <w:p>
+      <w:pPr>
+        <w:jc w:val="both"/>
+      </w:pPr>
+    </w:p>
+    <w:p>
+      <w:pPr>
+        <w:jc w:val="both"/>
+      </w:pPr>
+    </w:p>
+    <w:p>
+      <w:pPr>
+        <w:pStyle w:val="Paragraphedeliste"/>
+        <w:numPr>
+          <w:ilvl w:val="0"/>
+          <w:numId w:val="1"/>
+        </w:numPr>
+        <w:jc w:val="both"/>
+        <w:rPr>
+          <w:b/>
+          <w:bCs/>
+        </w:rPr>
+      </w:pPr>
+      <w:r>
+        <w:rPr>
+          <w:b/>
+          <w:bCs/>
+        </w:rPr>
+        <w:lastRenderedPageBreak/>
+        <w:t xml:space="preserve">Création de documents techniques </w:t>
+      </w:r>
+      <w:r>
+        <w:rPr>
+          <w:b/>
+          <w:bCs/>
+        </w:rPr>
+        <w:t>:</w:t>
+      </w:r>
+    </w:p>
+    <w:p>
+      <w:pPr>
+        <w:jc w:val="both"/>
+        <w:rPr>
+          <w:b/>
+          <w:bCs/>
+        </w:rPr>
+      </w:pPr>
+    </w:p>
+    <w:p>
+      <w:pPr>
+        <w:pStyle w:val="Paragraphedeliste"/>
+        <w:numPr>
+          <w:ilvl w:val="1"/>
+          <w:numId w:val="1"/>
+        </w:numPr>
+        <w:jc w:val="both"/>
+      </w:pPr>
+      <w:r>
+        <w:t>Mettre à disposition des utilisateurs un service informatique</w:t>
+      </w:r>
+    </w:p>
+    <w:p>
+      <w:pPr>
+        <w:pStyle w:val="Paragraphedeliste"/>
+        <w:numPr>
+          <w:ilvl w:val="2"/>
+          <w:numId w:val="1"/>
+        </w:numPr>
+        <w:jc w:val="both"/>
+      </w:pPr>
+      <w:r>
+        <w:t>Accompagner les utilisateurs dans la mise en place d’un service</w:t>
+      </w:r>
+    </w:p>
+    <w:p>
+      <w:pPr>
+        <w:pStyle w:val="Paragraphedeliste"/>
+        <w:numPr>
+          <w:ilvl w:val="3"/>
+          <w:numId w:val="1"/>
+        </w:numPr>
+        <w:jc w:val="both"/>
+      </w:pPr>
+      <w:r>
+        <w:t>Création procédure pour accompagnement du client.</w:t>
+      </w:r>
+    </w:p>
+    <w:p>
+      <w:pPr>
+        <w:jc w:val="both"/>
+      </w:pPr>
     </w:p>
     <w:sectPr>
       <w:pgSz w:w="11906" w:h="16838"/>
@@ -2644,7 +4755,7 @@
   <w:style w:type="paragraph" w:default="1" w:styleId="Normal">
     <w:name w:val="Normal"/>
     <w:qFormat/>
-    <w:rsid w:val="00DE2299"/>
+    <w:rsid w:val="00FF44D3"/>
   </w:style>
   <w:style w:type="paragraph" w:styleId="Titre1">
     <w:name w:val="heading 1"/>
@@ -3197,6 +5308,23 @@
       <w:u w:val="single"/>
     </w:rPr>
   </w:style>
+  <w:style w:type="paragraph" w:styleId="NormalWeb">
+    <w:name w:val="Normal (Web)"/>
+    <w:basedOn w:val="Normal"/>
+    <w:uiPriority w:val="99"/>
+    <w:semiHidden/>
+    <w:unhideWhenUsed/>
+    <w:rsid w:val="008C39C4"/>
+    <w:pPr>
+      <w:spacing w:before="100" w:beforeAutospacing="1" w:after="100" w:afterAutospacing="1" w:line="240" w:lineRule="auto"/>
+    </w:pPr>
+    <w:rPr>
+      <w:rFonts w:ascii="Times New Roman" w:eastAsia="Times New Roman" w:hAnsi="Times New Roman" w:cs="Times New Roman"/>
+      <w:kern w:val="0"/>
+      <w:lang w:eastAsia="fr-FR"/>
+      <w14:ligatures w14:val="none"/>
+    </w:rPr>
+  </w:style>
 </w:styles>
 </file>
 
@@ -3496,6 +5624,23 @@
 </file>
 
 <file path=customXml/item1.xml><?xml version="1.0" encoding="utf-8"?>
+<?mso-contentType ?>
+<FormTemplates xmlns="http://schemas.microsoft.com/sharepoint/v3/contenttype/forms">
+  <Display>DocumentLibraryForm</Display>
+  <Edit>DocumentLibraryForm</Edit>
+  <New>DocumentLibraryForm</New>
+</FormTemplates>
+</file>
+
+<file path=customXml/item2.xml><?xml version="1.0" encoding="utf-8"?>
+<p:properties xmlns:p="http://schemas.microsoft.com/office/2006/metadata/properties" xmlns:xsi="http://www.w3.org/2001/XMLSchema-instance" xmlns:pc="http://schemas.microsoft.com/office/infopath/2007/PartnerControls">
+  <documentManagement>
+    <_activity xmlns="5b92056e-bc01-4cc7-93e0-5b6b15759008" xsi:nil="true"/>
+  </documentManagement>
+</p:properties>
+</file>
+
+<file path=customXml/item3.xml><?xml version="1.0" encoding="utf-8"?>
 <ct:contentTypeSchema xmlns:ct="http://schemas.microsoft.com/office/2006/metadata/contentType" xmlns:ma="http://schemas.microsoft.com/office/2006/metadata/properties/metaAttributes" ct:_="" ma:_="" ma:contentTypeName="Document" ma:contentTypeID="0x0101004388538BF1978C4690935359D8D16705" ma:contentTypeVersion="12" ma:contentTypeDescription="Crée un document." ma:contentTypeScope="" ma:versionID="645e738ab9ac175f72ba695281ada6ff">
   <xsd:schema xmlns:xsd="http://www.w3.org/2001/XMLSchema" xmlns:xs="http://www.w3.org/2001/XMLSchema" xmlns:p="http://schemas.microsoft.com/office/2006/metadata/properties" xmlns:ns3="5b92056e-bc01-4cc7-93e0-5b6b15759008" xmlns:ns4="202192f3-ae31-4e59-968a-f9928b482a4f" targetNamespace="http://schemas.microsoft.com/office/2006/metadata/properties" ma:root="true" ma:fieldsID="a19b193d6e801ff09441e203726ef1a3" ns3:_="" ns4:_="">
     <xsd:import namespace="5b92056e-bc01-4cc7-93e0-5b6b15759008"/>
@@ -3710,24 +5855,25 @@
 </ct:contentTypeSchema>
 </file>
 
-<file path=customXml/item2.xml><?xml version="1.0" encoding="utf-8"?>
-<?mso-contentType ?>
-<FormTemplates xmlns="http://schemas.microsoft.com/sharepoint/v3/contenttype/forms">
-  <Display>DocumentLibraryForm</Display>
-  <Edit>DocumentLibraryForm</Edit>
-  <New>DocumentLibraryForm</New>
-</FormTemplates>
+<file path=customXml/itemProps1.xml><?xml version="1.0" encoding="utf-8"?>
+<ds:datastoreItem xmlns:ds="http://schemas.openxmlformats.org/officeDocument/2006/customXml" ds:itemID="{9EDA9A1C-169C-4B98-ADA7-932CC0167A97}">
+  <ds:schemaRefs>
+    <ds:schemaRef ds:uri="http://schemas.microsoft.com/sharepoint/v3/contenttype/forms"/>
+  </ds:schemaRefs>
+</ds:datastoreItem>
 </file>
 
-<file path=customXml/item3.xml><?xml version="1.0" encoding="utf-8"?>
-<p:properties xmlns:p="http://schemas.microsoft.com/office/2006/metadata/properties" xmlns:xsi="http://www.w3.org/2001/XMLSchema-instance" xmlns:pc="http://schemas.microsoft.com/office/infopath/2007/PartnerControls">
-  <documentManagement>
-    <_activity xmlns="5b92056e-bc01-4cc7-93e0-5b6b15759008" xsi:nil="true"/>
-  </documentManagement>
-</p:properties>
+<file path=customXml/itemProps2.xml><?xml version="1.0" encoding="utf-8"?>
+<ds:datastoreItem xmlns:ds="http://schemas.openxmlformats.org/officeDocument/2006/customXml" ds:itemID="{22A9D0AA-AE97-4FFC-85EF-1C7DE4D37980}">
+  <ds:schemaRefs>
+    <ds:schemaRef ds:uri="http://schemas.microsoft.com/office/2006/metadata/properties"/>
+    <ds:schemaRef ds:uri="http://schemas.microsoft.com/office/infopath/2007/PartnerControls"/>
+    <ds:schemaRef ds:uri="5b92056e-bc01-4cc7-93e0-5b6b15759008"/>
+  </ds:schemaRefs>
+</ds:datastoreItem>
 </file>
 
-<file path=customXml/itemProps1.xml><?xml version="1.0" encoding="utf-8"?>
+<file path=customXml/itemProps3.xml><?xml version="1.0" encoding="utf-8"?>
 <ds:datastoreItem xmlns:ds="http://schemas.openxmlformats.org/officeDocument/2006/customXml" ds:itemID="{1E1A69AE-7080-4526-99C2-E0E1548990EC}">
   <ds:schemaRefs>
     <ds:schemaRef ds:uri="http://schemas.microsoft.com/office/2006/metadata/contentType"/>
@@ -3744,29 +5890,4 @@
     <ds:schemaRef ds:uri="http://schemas.microsoft.com/internal/obd"/>
   </ds:schemaRefs>
 </ds:datastoreItem>
-</file>
-
-<file path=customXml/itemProps2.xml><?xml version="1.0" encoding="utf-8"?>
-<ds:datastoreItem xmlns:ds="http://schemas.openxmlformats.org/officeDocument/2006/customXml" ds:itemID="{9EDA9A1C-169C-4B98-ADA7-932CC0167A97}">
-  <ds:schemaRefs>
-    <ds:schemaRef ds:uri="http://schemas.microsoft.com/sharepoint/v3/contenttype/forms"/>
-  </ds:schemaRefs>
-</ds:datastoreItem>
-</file>
-
-<file path=customXml/itemProps3.xml><?xml version="1.0" encoding="utf-8"?>
-<ds:datastoreItem xmlns:ds="http://schemas.openxmlformats.org/officeDocument/2006/customXml" ds:itemID="{22A9D0AA-AE97-4FFC-85EF-1C7DE4D37980}">
-  <ds:schemaRefs>
-    <ds:schemaRef ds:uri="5b92056e-bc01-4cc7-93e0-5b6b15759008"/>
-    <ds:schemaRef ds:uri="http://purl.org/dc/dcmitype/"/>
-    <ds:schemaRef ds:uri="http://schemas.openxmlformats.org/package/2006/metadata/core-properties"/>
-    <ds:schemaRef ds:uri="http://schemas.microsoft.com/office/2006/documentManagement/types"/>
-    <ds:schemaRef ds:uri="202192f3-ae31-4e59-968a-f9928b482a4f"/>
-    <ds:schemaRef ds:uri="http://purl.org/dc/elements/1.1/"/>
-    <ds:schemaRef ds:uri="http://schemas.microsoft.com/office/2006/metadata/properties"/>
-    <ds:schemaRef ds:uri="http://schemas.microsoft.com/office/infopath/2007/PartnerControls"/>
-    <ds:schemaRef ds:uri="http://www.w3.org/XML/1998/namespace"/>
-    <ds:schemaRef ds:uri="http://purl.org/dc/terms/"/>
-  </ds:schemaRefs>
-</ds:datastoreItem>
 </file>
</xml_diff>

<commit_message>
add PPTX + Veille
</commit_message>
<xml_diff>
--- a/fichiers/pdf/Dossier de preuves BTS SIO.docx
+++ b/fichiers/pdf/Dossier de preuves BTS SIO.docx
@@ -278,6 +278,16 @@
     </w:p>
     <w:p>
       <w:pPr>
+        <w:jc w:val="both"/>
+      </w:pPr>
+    </w:p>
+    <w:p>
+      <w:pPr>
+        <w:jc w:val="both"/>
+      </w:pPr>
+    </w:p>
+    <w:p>
+      <w:pPr>
         <w:pStyle w:val="Paragraphedeliste"/>
         <w:numPr>
           <w:ilvl w:val="0"/>
@@ -296,6 +306,7 @@
           <w:bCs/>
           <w:u w:val="single"/>
         </w:rPr>
+        <w:lastRenderedPageBreak/>
         <w:t>SIO1 Projet 2 : GSB :</w:t>
       </w:r>
     </w:p>
@@ -325,7 +336,6 @@
         <w:rPr>
           <w:noProof/>
         </w:rPr>
-        <w:lastRenderedPageBreak/>
         <w:drawing>
           <wp:anchor distT="0" distB="0" distL="114300" distR="114300" simplePos="0" relativeHeight="251662336" behindDoc="0" locked="0" layoutInCell="1" allowOverlap="1" wp14:anchorId="55D6B015" wp14:editId="1F489273">
             <wp:simplePos x="0" y="0"/>
@@ -633,6 +643,20 @@
     <w:p>
       <w:pPr>
         <w:pStyle w:val="Paragraphedeliste"/>
+        <w:ind w:left="0"/>
+        <w:jc w:val="both"/>
+      </w:pPr>
+    </w:p>
+    <w:p>
+      <w:pPr>
+        <w:pStyle w:val="Paragraphedeliste"/>
+        <w:ind w:left="0"/>
+        <w:jc w:val="both"/>
+      </w:pPr>
+    </w:p>
+    <w:p>
+      <w:pPr>
+        <w:pStyle w:val="Paragraphedeliste"/>
         <w:numPr>
           <w:ilvl w:val="0"/>
           <w:numId w:val="2"/>
@@ -650,6 +674,7 @@
           <w:bCs/>
           <w:u w:val="single"/>
         </w:rPr>
+        <w:lastRenderedPageBreak/>
         <w:t>SIO1 Projet 2 : GSB</w:t>
       </w:r>
       <w:r>
@@ -709,7 +734,6 @@
       </w:pPr>
       <w:proofErr w:type="spellStart"/>
       <w:r>
-        <w:lastRenderedPageBreak/>
         <w:t>Goss</w:t>
       </w:r>
       <w:proofErr w:type="spellEnd"/>
@@ -1157,7 +1181,6 @@
         <w:rPr>
           <w:noProof/>
         </w:rPr>
-        <w:lastRenderedPageBreak/>
         <w:drawing>
           <wp:anchor distT="0" distB="0" distL="114300" distR="114300" simplePos="0" relativeHeight="251666432" behindDoc="0" locked="0" layoutInCell="1" allowOverlap="1" wp14:anchorId="6538E6AD" wp14:editId="251B5572">
             <wp:simplePos x="0" y="0"/>
@@ -1581,15 +1604,25 @@
         <w:rPr>
           <w:b/>
           <w:bCs/>
-        </w:rPr>
-      </w:pPr>
-      <w:r>
-        <w:rPr>
-          <w:b/>
-          <w:bCs/>
+          <w:u w:val="single"/>
+        </w:rPr>
+      </w:pPr>
+      <w:r>
+        <w:rPr>
+          <w:b/>
+          <w:bCs/>
+          <w:u w:val="single"/>
         </w:rPr>
         <w:lastRenderedPageBreak/>
         <w:t>SIO2, Projet 1 : Modernisation des Travaux Pratiques</w:t>
+      </w:r>
+      <w:r>
+        <w:rPr>
+          <w:b/>
+          <w:bCs/>
+          <w:u w:val="single"/>
+        </w:rPr>
+        <w:t> :</w:t>
       </w:r>
     </w:p>
     <w:p>
@@ -1784,7 +1817,7 @@
           </mc:Choice>
           <mc:Fallback>
             <w:pict>
-              <v:rect w14:anchorId="4B3FAACD" id="Rectangle 2" o:spid="_x0000_s1026" alt="Image" style="width:24pt;height:24pt;visibility:visible;mso-wrap-style:square;mso-left-percent:-10001;mso-top-percent:-10001;mso-position-horizontal:absolute;mso-position-horizontal-relative:char;mso-position-vertical:absolute;mso-position-vertical-relative:line;mso-left-percent:-10001;mso-top-percent:-10001;v-text-anchor:top" o:gfxdata="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" filled="f" stroked="f">
+              <v:rect w14:anchorId="55EEF1DD" id="Rectangle 2" o:spid="_x0000_s1026" alt="Image" style="width:24pt;height:24pt;visibility:visible;mso-wrap-style:square;mso-left-percent:-10001;mso-top-percent:-10001;mso-position-horizontal:absolute;mso-position-horizontal-relative:char;mso-position-vertical:absolute;mso-position-vertical-relative:line;mso-left-percent:-10001;mso-top-percent:-10001;v-text-anchor:top" o:gfxdata="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" filled="f" stroked="f">
                 <o:lock v:ext="edit" aspectratio="t"/>
                 <w10:anchorlock/>
               </v:rect>
@@ -1850,7 +1883,6 @@
       </w:r>
     </w:p>
     <w:p/>
-    <w:p/>
     <w:p>
       <w:pPr>
         <w:pStyle w:val="Paragraphedeliste"/>
@@ -1890,6 +1922,7 @@
         <w:t>GLPI</w:t>
       </w:r>
     </w:p>
+    <w:p/>
     <w:p/>
     <w:p/>
     <w:p/>
@@ -2374,8 +2407,6 @@
       </w:r>
     </w:p>
     <w:p/>
-    <w:p/>
-    <w:p/>
     <w:p>
       <w:pPr>
         <w:pStyle w:val="Paragraphedeliste"/>
@@ -2387,13 +2418,16 @@
         <w:rPr>
           <w:b/>
           <w:bCs/>
-        </w:rPr>
-      </w:pPr>
-      <w:r>
-        <w:rPr>
-          <w:b/>
-          <w:bCs/>
-        </w:rPr>
+          <w:u w:val="single"/>
+        </w:rPr>
+      </w:pPr>
+      <w:r>
+        <w:rPr>
+          <w:b/>
+          <w:bCs/>
+          <w:u w:val="single"/>
+        </w:rPr>
+        <w:lastRenderedPageBreak/>
         <w:t>Veille technologique :</w:t>
       </w:r>
     </w:p>
@@ -2443,7 +2477,25 @@
             <w:spacing w:val="2"/>
             <w:shd w:val="clear" w:color="auto" w:fill="FFFFFF"/>
           </w:rPr>
-          <w:t>https://rss.app/feeds/t8XNFdPq4oJ4lULQ.xml</w:t>
+          <w:t>https://rss.</w:t>
+        </w:r>
+        <w:r>
+          <w:rPr>
+            <w:rStyle w:val="Lienhypertexte"/>
+            <w:rFonts w:cs="Open Sans"/>
+            <w:spacing w:val="2"/>
+            <w:shd w:val="clear" w:color="auto" w:fill="FFFFFF"/>
+          </w:rPr>
+          <w:t>a</w:t>
+        </w:r>
+        <w:r>
+          <w:rPr>
+            <w:rStyle w:val="Lienhypertexte"/>
+            <w:rFonts w:cs="Open Sans"/>
+            <w:spacing w:val="2"/>
+            <w:shd w:val="clear" w:color="auto" w:fill="FFFFFF"/>
+          </w:rPr>
+          <w:t>pp/feeds/t8XNFdPq4oJ4lULQ.xml</w:t>
         </w:r>
       </w:hyperlink>
     </w:p>
@@ -2460,15 +2512,22 @@
           <w:numId w:val="1"/>
         </w:numPr>
         <w:jc w:val="both"/>
-      </w:pPr>
-      <w:r>
-        <w:rPr>
-          <w:b/>
-          <w:bCs/>
+        <w:rPr>
+          <w:u w:val="single"/>
+        </w:rPr>
+      </w:pPr>
+      <w:r>
+        <w:rPr>
+          <w:b/>
+          <w:bCs/>
+          <w:u w:val="single"/>
         </w:rPr>
         <w:t>Création d’un portfolio </w:t>
       </w:r>
       <w:r>
+        <w:rPr>
+          <w:u w:val="single"/>
+        </w:rPr>
         <w:t>:</w:t>
       </w:r>
     </w:p>
@@ -2558,11 +2617,6 @@
     </w:p>
     <w:p>
       <w:pPr>
-        <w:jc w:val="both"/>
-      </w:pPr>
-    </w:p>
-    <w:p>
-      <w:pPr>
         <w:pStyle w:val="Paragraphedeliste"/>
         <w:numPr>
           <w:ilvl w:val="1"/>
@@ -2678,15 +2732,22 @@
           <w:numId w:val="1"/>
         </w:numPr>
         <w:jc w:val="both"/>
-      </w:pPr>
-      <w:r>
-        <w:rPr>
-          <w:b/>
-          <w:bCs/>
+        <w:rPr>
+          <w:u w:val="single"/>
+        </w:rPr>
+      </w:pPr>
+      <w:r>
+        <w:rPr>
+          <w:b/>
+          <w:bCs/>
+          <w:u w:val="single"/>
         </w:rPr>
         <w:t>Installation Windows </w:t>
       </w:r>
       <w:r>
+        <w:rPr>
+          <w:u w:val="single"/>
+        </w:rPr>
         <w:t>:</w:t>
       </w:r>
     </w:p>
@@ -2907,6 +2968,16 @@
     </w:p>
     <w:p>
       <w:pPr>
+        <w:jc w:val="both"/>
+      </w:pPr>
+    </w:p>
+    <w:p>
+      <w:pPr>
+        <w:jc w:val="both"/>
+      </w:pPr>
+    </w:p>
+    <w:p>
+      <w:pPr>
         <w:pStyle w:val="Paragraphedeliste"/>
         <w:numPr>
           <w:ilvl w:val="0"/>
@@ -2916,7 +2987,425 @@
         <w:rPr>
           <w:b/>
           <w:bCs/>
-        </w:rPr>
+          <w:u w:val="single"/>
+        </w:rPr>
+      </w:pPr>
+      <w:r>
+        <w:rPr>
+          <w:b/>
+          <w:bCs/>
+          <w:u w:val="single"/>
+        </w:rPr>
+        <w:t xml:space="preserve">Installation antivirus </w:t>
+      </w:r>
+      <w:proofErr w:type="spellStart"/>
+      <w:r>
+        <w:rPr>
+          <w:b/>
+          <w:bCs/>
+          <w:u w:val="single"/>
+        </w:rPr>
+        <w:t>Eset</w:t>
+      </w:r>
+      <w:proofErr w:type="spellEnd"/>
+      <w:r>
+        <w:rPr>
+          <w:b/>
+          <w:bCs/>
+          <w:u w:val="single"/>
+        </w:rPr>
+        <w:t xml:space="preserve"> à distance :</w:t>
+      </w:r>
+    </w:p>
+    <w:p>
+      <w:pPr>
+        <w:pStyle w:val="Paragraphedeliste"/>
+        <w:ind w:left="360"/>
+        <w:jc w:val="both"/>
+        <w:rPr>
+          <w:b/>
+          <w:bCs/>
+        </w:rPr>
+      </w:pPr>
+    </w:p>
+    <w:p>
+      <w:pPr>
+        <w:pStyle w:val="Paragraphedeliste"/>
+        <w:numPr>
+          <w:ilvl w:val="1"/>
+          <w:numId w:val="1"/>
+        </w:numPr>
+        <w:jc w:val="both"/>
+      </w:pPr>
+      <w:r>
+        <w:t>Gérer le patrimoine informatique</w:t>
+      </w:r>
+    </w:p>
+    <w:p>
+      <w:pPr>
+        <w:pStyle w:val="Paragraphedeliste"/>
+        <w:numPr>
+          <w:ilvl w:val="2"/>
+          <w:numId w:val="1"/>
+        </w:numPr>
+        <w:jc w:val="both"/>
+      </w:pPr>
+      <w:r>
+        <w:t>Exploiter des référentiels, normes et standards adoptés par le prestataire informatique</w:t>
+      </w:r>
+    </w:p>
+    <w:p>
+      <w:pPr>
+        <w:pStyle w:val="Paragraphedeliste"/>
+        <w:numPr>
+          <w:ilvl w:val="3"/>
+          <w:numId w:val="1"/>
+        </w:numPr>
+        <w:jc w:val="both"/>
+      </w:pPr>
+      <w:r>
+        <w:t xml:space="preserve">Utilisation de procédure </w:t>
+      </w:r>
+      <w:r>
+        <w:t>de l’entreprise</w:t>
+      </w:r>
+    </w:p>
+    <w:p>
+      <w:pPr>
+        <w:jc w:val="both"/>
+      </w:pPr>
+    </w:p>
+    <w:p>
+      <w:pPr>
+        <w:pStyle w:val="Paragraphedeliste"/>
+        <w:numPr>
+          <w:ilvl w:val="1"/>
+          <w:numId w:val="1"/>
+        </w:numPr>
+        <w:jc w:val="both"/>
+      </w:pPr>
+      <w:r>
+        <w:t>Répondre aux incidents et aux demandes d’assistances et d’évolution</w:t>
+      </w:r>
+    </w:p>
+    <w:p>
+      <w:pPr>
+        <w:pStyle w:val="Paragraphedeliste"/>
+        <w:numPr>
+          <w:ilvl w:val="2"/>
+          <w:numId w:val="1"/>
+        </w:numPr>
+        <w:jc w:val="both"/>
+      </w:pPr>
+      <w:r>
+        <w:t>Collecter, suivre et orienter des demandes</w:t>
+      </w:r>
+      <w:r>
+        <w:t> :</w:t>
+      </w:r>
+    </w:p>
+    <w:p>
+      <w:pPr>
+        <w:pStyle w:val="Paragraphedeliste"/>
+        <w:numPr>
+          <w:ilvl w:val="3"/>
+          <w:numId w:val="1"/>
+        </w:numPr>
+        <w:jc w:val="both"/>
+      </w:pPr>
+      <w:r>
+        <w:t>Demande de mon maitre de stage</w:t>
+      </w:r>
+    </w:p>
+    <w:p>
+      <w:pPr>
+        <w:jc w:val="both"/>
+      </w:pPr>
+    </w:p>
+    <w:p>
+      <w:pPr>
+        <w:pStyle w:val="Paragraphedeliste"/>
+        <w:numPr>
+          <w:ilvl w:val="1"/>
+          <w:numId w:val="1"/>
+        </w:numPr>
+        <w:jc w:val="both"/>
+      </w:pPr>
+      <w:r>
+        <w:t>Mettre à disposition des utilisateurs un service informatique</w:t>
+      </w:r>
+    </w:p>
+    <w:p>
+      <w:pPr>
+        <w:pStyle w:val="Paragraphedeliste"/>
+        <w:numPr>
+          <w:ilvl w:val="2"/>
+          <w:numId w:val="1"/>
+        </w:numPr>
+        <w:jc w:val="both"/>
+      </w:pPr>
+      <w:r>
+        <w:t>Accompagner les utilisateurs dans la mise en place d’un service</w:t>
+      </w:r>
+    </w:p>
+    <w:p>
+      <w:pPr>
+        <w:pStyle w:val="Paragraphedeliste"/>
+        <w:numPr>
+          <w:ilvl w:val="3"/>
+          <w:numId w:val="1"/>
+        </w:numPr>
+        <w:jc w:val="both"/>
+      </w:pPr>
+      <w:r>
+        <w:t xml:space="preserve">Appel avec le client </w:t>
+      </w:r>
+      <w:r>
+        <w:t xml:space="preserve">+ prise en main à distance via </w:t>
+      </w:r>
+      <w:proofErr w:type="spellStart"/>
+      <w:r>
+        <w:t>AnyDesk</w:t>
+      </w:r>
+      <w:proofErr w:type="spellEnd"/>
+      <w:r>
+        <w:t>.</w:t>
+      </w:r>
+    </w:p>
+    <w:p>
+      <w:pPr>
+        <w:jc w:val="both"/>
+      </w:pPr>
+    </w:p>
+    <w:p>
+      <w:pPr>
+        <w:pStyle w:val="Paragraphedeliste"/>
+        <w:numPr>
+          <w:ilvl w:val="0"/>
+          <w:numId w:val="1"/>
+        </w:numPr>
+        <w:jc w:val="both"/>
+        <w:rPr>
+          <w:b/>
+          <w:bCs/>
+          <w:u w:val="single"/>
+        </w:rPr>
+      </w:pPr>
+      <w:r>
+        <w:rPr>
+          <w:b/>
+          <w:bCs/>
+          <w:u w:val="single"/>
+        </w:rPr>
+        <w:t xml:space="preserve">Maintenance AD </w:t>
+      </w:r>
+      <w:r>
+        <w:rPr>
+          <w:b/>
+          <w:bCs/>
+          <w:u w:val="single"/>
+        </w:rPr>
+        <w:t>:</w:t>
+      </w:r>
+    </w:p>
+    <w:p>
+      <w:pPr>
+        <w:pStyle w:val="Paragraphedeliste"/>
+        <w:ind w:left="360"/>
+        <w:jc w:val="both"/>
+        <w:rPr>
+          <w:b/>
+          <w:bCs/>
+        </w:rPr>
+      </w:pPr>
+    </w:p>
+    <w:p>
+      <w:pPr>
+        <w:pStyle w:val="Paragraphedeliste"/>
+        <w:numPr>
+          <w:ilvl w:val="1"/>
+          <w:numId w:val="1"/>
+        </w:numPr>
+        <w:jc w:val="both"/>
+      </w:pPr>
+      <w:r>
+        <w:t>Gérer le patrimoine informatique</w:t>
+      </w:r>
+    </w:p>
+    <w:p>
+      <w:pPr>
+        <w:pStyle w:val="Paragraphedeliste"/>
+        <w:numPr>
+          <w:ilvl w:val="2"/>
+          <w:numId w:val="1"/>
+        </w:numPr>
+        <w:jc w:val="both"/>
+      </w:pPr>
+      <w:r>
+        <w:t>Exploiter des référentiels, normes et standards adoptés par le prestataire informatique</w:t>
+      </w:r>
+    </w:p>
+    <w:p>
+      <w:pPr>
+        <w:pStyle w:val="Paragraphedeliste"/>
+        <w:numPr>
+          <w:ilvl w:val="3"/>
+          <w:numId w:val="1"/>
+        </w:numPr>
+        <w:jc w:val="both"/>
+      </w:pPr>
+      <w:r>
+        <w:t>Utilisation de procédure de l’entreprise</w:t>
+      </w:r>
+    </w:p>
+    <w:p>
+      <w:pPr>
+        <w:jc w:val="both"/>
+      </w:pPr>
+    </w:p>
+    <w:p>
+      <w:pPr>
+        <w:pStyle w:val="Paragraphedeliste"/>
+        <w:numPr>
+          <w:ilvl w:val="1"/>
+          <w:numId w:val="1"/>
+        </w:numPr>
+        <w:jc w:val="both"/>
+      </w:pPr>
+      <w:r>
+        <w:t>Répondre aux incidents et aux demandes d’assistances et d’évolution</w:t>
+      </w:r>
+    </w:p>
+    <w:p>
+      <w:pPr>
+        <w:pStyle w:val="Paragraphedeliste"/>
+        <w:numPr>
+          <w:ilvl w:val="2"/>
+          <w:numId w:val="1"/>
+        </w:numPr>
+        <w:jc w:val="both"/>
+      </w:pPr>
+      <w:r>
+        <w:t>Collecter, suivre et orienter des demandes</w:t>
+      </w:r>
+      <w:r>
+        <w:t> :</w:t>
+      </w:r>
+    </w:p>
+    <w:p>
+      <w:pPr>
+        <w:pStyle w:val="Paragraphedeliste"/>
+        <w:numPr>
+          <w:ilvl w:val="3"/>
+          <w:numId w:val="1"/>
+        </w:numPr>
+        <w:jc w:val="both"/>
+      </w:pPr>
+      <w:r>
+        <w:t>Demande de mon maitre de stage</w:t>
+      </w:r>
+    </w:p>
+    <w:p/>
+    <w:p>
+      <w:pPr>
+        <w:jc w:val="both"/>
+      </w:pPr>
+    </w:p>
+    <w:p>
+      <w:pPr>
+        <w:pStyle w:val="Paragraphedeliste"/>
+        <w:numPr>
+          <w:ilvl w:val="0"/>
+          <w:numId w:val="1"/>
+        </w:numPr>
+        <w:jc w:val="both"/>
+        <w:rPr>
+          <w:b/>
+          <w:bCs/>
+          <w:u w:val="single"/>
+        </w:rPr>
+      </w:pPr>
+      <w:r>
+        <w:rPr>
+          <w:b/>
+          <w:bCs/>
+          <w:u w:val="single"/>
+        </w:rPr>
+        <w:t xml:space="preserve">Création de documents techniques </w:t>
+      </w:r>
+      <w:r>
+        <w:rPr>
+          <w:b/>
+          <w:bCs/>
+          <w:u w:val="single"/>
+        </w:rPr>
+        <w:t>:</w:t>
+      </w:r>
+    </w:p>
+    <w:p>
+      <w:pPr>
+        <w:jc w:val="both"/>
+        <w:rPr>
+          <w:b/>
+          <w:bCs/>
+        </w:rPr>
+      </w:pPr>
+    </w:p>
+    <w:p>
+      <w:pPr>
+        <w:pStyle w:val="Paragraphedeliste"/>
+        <w:numPr>
+          <w:ilvl w:val="1"/>
+          <w:numId w:val="1"/>
+        </w:numPr>
+        <w:jc w:val="both"/>
+      </w:pPr>
+      <w:r>
+        <w:t>Mettre à disposition des utilisateurs un service informatique</w:t>
+      </w:r>
+    </w:p>
+    <w:p>
+      <w:pPr>
+        <w:pStyle w:val="Paragraphedeliste"/>
+        <w:numPr>
+          <w:ilvl w:val="2"/>
+          <w:numId w:val="1"/>
+        </w:numPr>
+        <w:jc w:val="both"/>
+      </w:pPr>
+      <w:r>
+        <w:t>Accompagner les utilisateurs dans la mise en place d’un service</w:t>
+      </w:r>
+    </w:p>
+    <w:p>
+      <w:pPr>
+        <w:pStyle w:val="Paragraphedeliste"/>
+        <w:numPr>
+          <w:ilvl w:val="3"/>
+          <w:numId w:val="1"/>
+        </w:numPr>
+        <w:jc w:val="both"/>
+      </w:pPr>
+      <w:r>
+        <w:t xml:space="preserve">Création procédure pour </w:t>
+      </w:r>
+      <w:r>
+        <w:t>accompagnement du client.</w:t>
+      </w:r>
+    </w:p>
+    <w:p>
+      <w:pPr>
+        <w:jc w:val="both"/>
+      </w:pPr>
+    </w:p>
+    <w:p>
+      <w:pPr>
+        <w:jc w:val="both"/>
+      </w:pPr>
+    </w:p>
+    <w:p>
+      <w:pPr>
+        <w:jc w:val="center"/>
       </w:pPr>
       <w:r>
         <w:rPr>
@@ -2924,6 +3413,223 @@
           <w:bCs/>
         </w:rPr>
         <w:lastRenderedPageBreak/>
+        <w:t>Réalisation en milieu professionnel en cours de seconde année</w:t>
+      </w:r>
+    </w:p>
+    <w:p>
+      <w:pPr>
+        <w:jc w:val="center"/>
+        <w:rPr>
+          <w:b/>
+          <w:bCs/>
+        </w:rPr>
+      </w:pPr>
+    </w:p>
+    <w:p>
+      <w:pPr>
+        <w:pStyle w:val="Paragraphedeliste"/>
+        <w:numPr>
+          <w:ilvl w:val="0"/>
+          <w:numId w:val="1"/>
+        </w:numPr>
+        <w:jc w:val="both"/>
+        <w:rPr>
+          <w:b/>
+          <w:bCs/>
+          <w:u w:val="single"/>
+        </w:rPr>
+      </w:pPr>
+      <w:r>
+        <w:rPr>
+          <w:b/>
+          <w:bCs/>
+          <w:u w:val="single"/>
+        </w:rPr>
+        <w:t xml:space="preserve">Support informatique </w:t>
+      </w:r>
+      <w:r>
+        <w:rPr>
+          <w:b/>
+          <w:bCs/>
+          <w:u w:val="single"/>
+        </w:rPr>
+        <w:t>:</w:t>
+      </w:r>
+    </w:p>
+    <w:p>
+      <w:pPr>
+        <w:pStyle w:val="Paragraphedeliste"/>
+        <w:ind w:left="360"/>
+        <w:jc w:val="both"/>
+        <w:rPr>
+          <w:b/>
+          <w:bCs/>
+        </w:rPr>
+      </w:pPr>
+    </w:p>
+    <w:p>
+      <w:pPr>
+        <w:pStyle w:val="Paragraphedeliste"/>
+        <w:numPr>
+          <w:ilvl w:val="1"/>
+          <w:numId w:val="1"/>
+        </w:numPr>
+        <w:jc w:val="both"/>
+      </w:pPr>
+      <w:r>
+        <w:t>Gérer le patrimoine informatique</w:t>
+      </w:r>
+    </w:p>
+    <w:p>
+      <w:pPr>
+        <w:pStyle w:val="Paragraphedeliste"/>
+        <w:numPr>
+          <w:ilvl w:val="2"/>
+          <w:numId w:val="1"/>
+        </w:numPr>
+        <w:jc w:val="both"/>
+      </w:pPr>
+      <w:r>
+        <w:t>Exploiter des référentiels, normes et standards adoptés par le prestataire informatique</w:t>
+      </w:r>
+    </w:p>
+    <w:p>
+      <w:pPr>
+        <w:pStyle w:val="Paragraphedeliste"/>
+        <w:numPr>
+          <w:ilvl w:val="3"/>
+          <w:numId w:val="1"/>
+        </w:numPr>
+        <w:jc w:val="both"/>
+      </w:pPr>
+      <w:r>
+        <w:t>Utilisation de procédure de l’entreprise</w:t>
+      </w:r>
+    </w:p>
+    <w:p>
+      <w:pPr>
+        <w:jc w:val="both"/>
+      </w:pPr>
+    </w:p>
+    <w:p>
+      <w:pPr>
+        <w:pStyle w:val="Paragraphedeliste"/>
+        <w:numPr>
+          <w:ilvl w:val="1"/>
+          <w:numId w:val="1"/>
+        </w:numPr>
+        <w:jc w:val="both"/>
+      </w:pPr>
+      <w:r>
+        <w:t>Répondre aux incidents et aux demandes d’assistances et d’évolution</w:t>
+      </w:r>
+    </w:p>
+    <w:p>
+      <w:pPr>
+        <w:pStyle w:val="Paragraphedeliste"/>
+        <w:numPr>
+          <w:ilvl w:val="2"/>
+          <w:numId w:val="1"/>
+        </w:numPr>
+        <w:jc w:val="both"/>
+      </w:pPr>
+      <w:r>
+        <w:t>Collecter, suivre et orienter des demandes</w:t>
+      </w:r>
+      <w:r>
+        <w:t> :</w:t>
+      </w:r>
+    </w:p>
+    <w:p>
+      <w:pPr>
+        <w:pStyle w:val="Paragraphedeliste"/>
+        <w:numPr>
+          <w:ilvl w:val="3"/>
+          <w:numId w:val="1"/>
+        </w:numPr>
+        <w:jc w:val="both"/>
+      </w:pPr>
+      <w:r>
+        <w:t>Traitement ticket GLPI ou par mail</w:t>
+      </w:r>
+    </w:p>
+    <w:p>
+      <w:pPr>
+        <w:jc w:val="both"/>
+      </w:pPr>
+    </w:p>
+    <w:p>
+      <w:pPr>
+        <w:pStyle w:val="Paragraphedeliste"/>
+        <w:numPr>
+          <w:ilvl w:val="1"/>
+          <w:numId w:val="1"/>
+        </w:numPr>
+        <w:jc w:val="both"/>
+      </w:pPr>
+      <w:r>
+        <w:t>Mettre à disposition des utilisateurs un service informatique</w:t>
+      </w:r>
+    </w:p>
+    <w:p>
+      <w:pPr>
+        <w:pStyle w:val="Paragraphedeliste"/>
+        <w:numPr>
+          <w:ilvl w:val="2"/>
+          <w:numId w:val="1"/>
+        </w:numPr>
+        <w:jc w:val="both"/>
+      </w:pPr>
+      <w:r>
+        <w:t>Accompagner les utilisateurs dans la mise en place d’un service</w:t>
+      </w:r>
+    </w:p>
+    <w:p>
+      <w:pPr>
+        <w:pStyle w:val="Paragraphedeliste"/>
+        <w:numPr>
+          <w:ilvl w:val="3"/>
+          <w:numId w:val="1"/>
+        </w:numPr>
+        <w:jc w:val="both"/>
+      </w:pPr>
+      <w:r>
+        <w:t xml:space="preserve">Appel avec le client + prise en main à distance via </w:t>
+      </w:r>
+      <w:proofErr w:type="spellStart"/>
+      <w:r>
+        <w:t>AnyDesk</w:t>
+      </w:r>
+      <w:proofErr w:type="spellEnd"/>
+      <w:r>
+        <w:t xml:space="preserve"> ou TightVNC.</w:t>
+      </w:r>
+    </w:p>
+    <w:p>
+      <w:pPr>
+        <w:jc w:val="both"/>
+      </w:pPr>
+    </w:p>
+    <w:p>
+      <w:pPr>
+        <w:pStyle w:val="Paragraphedeliste"/>
+        <w:numPr>
+          <w:ilvl w:val="0"/>
+          <w:numId w:val="1"/>
+        </w:numPr>
+        <w:jc w:val="both"/>
+        <w:rPr>
+          <w:b/>
+          <w:bCs/>
+          <w:u w:val="single"/>
+        </w:rPr>
+      </w:pPr>
+      <w:r>
+        <w:rPr>
+          <w:b/>
+          <w:bCs/>
+          <w:u w:val="single"/>
+        </w:rPr>
         <w:t xml:space="preserve">Installation antivirus </w:t>
       </w:r>
       <w:proofErr w:type="spellStart"/>
@@ -2931,6 +3637,7 @@
         <w:rPr>
           <w:b/>
           <w:bCs/>
+          <w:u w:val="single"/>
         </w:rPr>
         <w:t>Eset</w:t>
       </w:r>
@@ -2939,6 +3646,7 @@
         <w:rPr>
           <w:b/>
           <w:bCs/>
+          <w:u w:val="single"/>
         </w:rPr>
         <w:t xml:space="preserve"> à distance :</w:t>
       </w:r>
@@ -2990,10 +3698,7 @@
         <w:jc w:val="both"/>
       </w:pPr>
       <w:r>
-        <w:t xml:space="preserve">Utilisation de procédure </w:t>
-      </w:r>
-      <w:r>
-        <w:t>de l’entreprise</w:t>
+        <w:t>Utilisation de procédure de l’entreprise</w:t>
       </w:r>
     </w:p>
     <w:p>
@@ -3084,10 +3789,7 @@
         <w:jc w:val="both"/>
       </w:pPr>
       <w:r>
-        <w:t xml:space="preserve">Appel avec le client </w:t>
-      </w:r>
-      <w:r>
-        <w:t xml:space="preserve">+ prise en main à distance via </w:t>
+        <w:t xml:space="preserve">Appel avec le client + prise en main à distance via </w:t>
       </w:r>
       <w:proofErr w:type="spellStart"/>
       <w:r>
@@ -3105,6 +3807,11 @@
     </w:p>
     <w:p>
       <w:pPr>
+        <w:jc w:val="both"/>
+      </w:pPr>
+    </w:p>
+    <w:p>
+      <w:pPr>
         <w:pStyle w:val="Paragraphedeliste"/>
         <w:numPr>
           <w:ilvl w:val="0"/>
@@ -3114,27 +3821,191 @@
         <w:rPr>
           <w:b/>
           <w:bCs/>
-        </w:rPr>
-      </w:pPr>
-      <w:r>
-        <w:rPr>
-          <w:b/>
-          <w:bCs/>
-        </w:rPr>
-        <w:t xml:space="preserve">Maintenance AD </w:t>
-      </w:r>
-      <w:r>
-        <w:rPr>
-          <w:b/>
-          <w:bCs/>
+          <w:u w:val="single"/>
+        </w:rPr>
+      </w:pPr>
+      <w:r>
+        <w:rPr>
+          <w:b/>
+          <w:bCs/>
+          <w:u w:val="single"/>
+        </w:rPr>
+        <w:lastRenderedPageBreak/>
+        <w:t>Maintenance GLPI</w:t>
+      </w:r>
+      <w:r>
+        <w:rPr>
+          <w:b/>
+          <w:bCs/>
+          <w:u w:val="single"/>
+        </w:rPr>
+        <w:t> :</w:t>
+      </w:r>
+    </w:p>
+    <w:p>
+      <w:pPr>
+        <w:jc w:val="both"/>
+        <w:rPr>
+          <w:b/>
+          <w:bCs/>
+        </w:rPr>
+      </w:pPr>
+    </w:p>
+    <w:p>
+      <w:pPr>
+        <w:pStyle w:val="Paragraphedeliste"/>
+        <w:numPr>
+          <w:ilvl w:val="1"/>
+          <w:numId w:val="1"/>
+        </w:numPr>
+        <w:jc w:val="both"/>
+      </w:pPr>
+      <w:r>
+        <w:t>Répondre aux incidents et aux demandes d’assistances et d’évolution</w:t>
+      </w:r>
+    </w:p>
+    <w:p>
+      <w:pPr>
+        <w:pStyle w:val="Paragraphedeliste"/>
+        <w:numPr>
+          <w:ilvl w:val="2"/>
+          <w:numId w:val="1"/>
+        </w:numPr>
+        <w:jc w:val="both"/>
+      </w:pPr>
+      <w:r>
+        <w:t>Collecter, suivre et orienter des demandes</w:t>
+      </w:r>
+      <w:r>
+        <w:t> :</w:t>
+      </w:r>
+    </w:p>
+    <w:p>
+      <w:pPr>
+        <w:pStyle w:val="Paragraphedeliste"/>
+        <w:numPr>
+          <w:ilvl w:val="3"/>
+          <w:numId w:val="1"/>
+        </w:numPr>
+        <w:jc w:val="both"/>
+      </w:pPr>
+      <w:r>
+        <w:t>Traitement des tickets GLPI</w:t>
+      </w:r>
+    </w:p>
+    <w:p>
+      <w:pPr>
+        <w:jc w:val="both"/>
+      </w:pPr>
+    </w:p>
+    <w:p>
+      <w:pPr>
+        <w:pStyle w:val="Paragraphedeliste"/>
+        <w:numPr>
+          <w:ilvl w:val="1"/>
+          <w:numId w:val="1"/>
+        </w:numPr>
+        <w:jc w:val="both"/>
+      </w:pPr>
+      <w:r>
+        <w:t>Mettre à disposition des utilisateurs un service informatique</w:t>
+      </w:r>
+    </w:p>
+    <w:p>
+      <w:pPr>
+        <w:pStyle w:val="Paragraphedeliste"/>
+        <w:numPr>
+          <w:ilvl w:val="2"/>
+          <w:numId w:val="1"/>
+        </w:numPr>
+        <w:jc w:val="both"/>
+      </w:pPr>
+      <w:r>
+        <w:t>Accompagner les utilisateurs dans la mise en place d’un service</w:t>
+      </w:r>
+    </w:p>
+    <w:p>
+      <w:pPr>
+        <w:pStyle w:val="Paragraphedeliste"/>
+        <w:numPr>
+          <w:ilvl w:val="3"/>
+          <w:numId w:val="1"/>
+        </w:numPr>
+        <w:jc w:val="both"/>
+      </w:pPr>
+      <w:r>
+        <w:t xml:space="preserve">Appel avec le client + prise en main à distance via </w:t>
+      </w:r>
+      <w:proofErr w:type="spellStart"/>
+      <w:r>
+        <w:t>AnyDesk</w:t>
+      </w:r>
+      <w:proofErr w:type="spellEnd"/>
+      <w:r>
+        <w:t>.</w:t>
+      </w:r>
+    </w:p>
+    <w:p>
+      <w:pPr>
+        <w:jc w:val="both"/>
+      </w:pPr>
+    </w:p>
+    <w:p>
+      <w:pPr>
+        <w:jc w:val="both"/>
+      </w:pPr>
+    </w:p>
+    <w:p>
+      <w:pPr>
+        <w:pStyle w:val="Paragraphedeliste"/>
+        <w:numPr>
+          <w:ilvl w:val="0"/>
+          <w:numId w:val="1"/>
+        </w:numPr>
+        <w:jc w:val="both"/>
+        <w:rPr>
+          <w:b/>
+          <w:bCs/>
+          <w:u w:val="single"/>
+        </w:rPr>
+      </w:pPr>
+      <w:r>
+        <w:rPr>
+          <w:b/>
+          <w:bCs/>
+          <w:u w:val="single"/>
+        </w:rPr>
+        <w:t xml:space="preserve">Création procédure </w:t>
+      </w:r>
+      <w:proofErr w:type="spellStart"/>
+      <w:r>
+        <w:rPr>
+          <w:b/>
+          <w:bCs/>
+          <w:u w:val="single"/>
+        </w:rPr>
+        <w:t>Clonezilla</w:t>
+      </w:r>
+      <w:proofErr w:type="spellEnd"/>
+      <w:r>
+        <w:rPr>
+          <w:b/>
+          <w:bCs/>
+          <w:u w:val="single"/>
+        </w:rPr>
+        <w:t xml:space="preserve"> </w:t>
+      </w:r>
+      <w:r>
+        <w:rPr>
+          <w:b/>
+          <w:bCs/>
+          <w:u w:val="single"/>
         </w:rPr>
         <w:t>:</w:t>
       </w:r>
     </w:p>
     <w:p>
       <w:pPr>
-        <w:pStyle w:val="Paragraphedeliste"/>
-        <w:ind w:left="360"/>
         <w:jc w:val="both"/>
         <w:rPr>
           <w:b/>
@@ -3152,7 +4023,7 @@
         <w:jc w:val="both"/>
       </w:pPr>
       <w:r>
-        <w:t>Gérer le patrimoine informatique</w:t>
+        <w:t>Gérer le patrimoine informatique :</w:t>
       </w:r>
     </w:p>
     <w:p>
@@ -3165,7 +4036,10 @@
         <w:jc w:val="both"/>
       </w:pPr>
       <w:r>
-        <w:t>Exploiter des référentiels, normes et standards adoptés par le prestataire informatique</w:t>
+        <w:t>Gérer des sauvegardes</w:t>
+      </w:r>
+      <w:r>
+        <w:t> :</w:t>
       </w:r>
     </w:p>
     <w:p>
@@ -3178,7 +4052,7 @@
         <w:jc w:val="both"/>
       </w:pPr>
       <w:r>
-        <w:t>Utilisation de procédure de l’entreprise</w:t>
+        <w:t>Création d’images de disque</w:t>
       </w:r>
     </w:p>
     <w:p>
@@ -3196,7 +4070,7 @@
         <w:jc w:val="both"/>
       </w:pPr>
       <w:r>
-        <w:t>Répondre aux incidents et aux demandes d’assistances et d’évolution</w:t>
+        <w:t>Mettre à disposition des utilisateurs un service informatique</w:t>
       </w:r>
     </w:p>
     <w:p>
@@ -3209,10 +4083,7 @@
         <w:jc w:val="both"/>
       </w:pPr>
       <w:r>
-        <w:t>Collecter, suivre et orienter des demandes</w:t>
-      </w:r>
-      <w:r>
-        <w:t> :</w:t>
+        <w:t>Accompagner les utilisateurs dans la mise en place d’un service</w:t>
       </w:r>
     </w:p>
     <w:p>
@@ -3225,13 +4096,24 @@
         <w:jc w:val="both"/>
       </w:pPr>
       <w:r>
-        <w:t>Demande de mon maitre de stage</w:t>
-      </w:r>
-    </w:p>
-    <w:p>
-      <w:r>
-        <w:br w:type="page"/>
-      </w:r>
+        <w:t xml:space="preserve">Création procédure pour accompagnement </w:t>
+      </w:r>
+      <w:r>
+        <w:t>au sein de l’entreprise</w:t>
+      </w:r>
+      <w:r>
+        <w:t>.</w:t>
+      </w:r>
+    </w:p>
+    <w:p>
+      <w:pPr>
+        <w:jc w:val="both"/>
+      </w:pPr>
+    </w:p>
+    <w:p>
+      <w:pPr>
+        <w:jc w:val="both"/>
+      </w:pPr>
     </w:p>
     <w:p>
       <w:pPr>
@@ -3249,812 +4131,16 @@
         <w:rPr>
           <w:b/>
           <w:bCs/>
-        </w:rPr>
-      </w:pPr>
-      <w:r>
-        <w:rPr>
-          <w:b/>
-          <w:bCs/>
-        </w:rPr>
-        <w:t xml:space="preserve">Création de documents techniques </w:t>
-      </w:r>
-      <w:r>
-        <w:rPr>
-          <w:b/>
-          <w:bCs/>
-        </w:rPr>
-        <w:t>:</w:t>
-      </w:r>
-    </w:p>
-    <w:p>
-      <w:pPr>
-        <w:jc w:val="both"/>
-        <w:rPr>
-          <w:b/>
-          <w:bCs/>
-        </w:rPr>
-      </w:pPr>
-    </w:p>
-    <w:p>
-      <w:pPr>
-        <w:pStyle w:val="Paragraphedeliste"/>
-        <w:numPr>
-          <w:ilvl w:val="1"/>
-          <w:numId w:val="1"/>
-        </w:numPr>
-        <w:jc w:val="both"/>
-      </w:pPr>
-      <w:r>
-        <w:t>Mettre à disposition des utilisateurs un service informatique</w:t>
-      </w:r>
-    </w:p>
-    <w:p>
-      <w:pPr>
-        <w:pStyle w:val="Paragraphedeliste"/>
-        <w:numPr>
-          <w:ilvl w:val="2"/>
-          <w:numId w:val="1"/>
-        </w:numPr>
-        <w:jc w:val="both"/>
-      </w:pPr>
-      <w:r>
-        <w:t>Accompagner les utilisateurs dans la mise en place d’un service</w:t>
-      </w:r>
-    </w:p>
-    <w:p>
-      <w:pPr>
-        <w:pStyle w:val="Paragraphedeliste"/>
-        <w:numPr>
-          <w:ilvl w:val="3"/>
-          <w:numId w:val="1"/>
-        </w:numPr>
-        <w:jc w:val="both"/>
-      </w:pPr>
-      <w:r>
-        <w:t xml:space="preserve">Création procédure pour </w:t>
-      </w:r>
-      <w:r>
-        <w:t>accompagnement du client.</w:t>
-      </w:r>
-    </w:p>
-    <w:p>
-      <w:pPr>
-        <w:jc w:val="both"/>
-      </w:pPr>
-    </w:p>
-    <w:p>
-      <w:pPr>
-        <w:jc w:val="both"/>
-      </w:pPr>
-      <w:r>
-        <w:pict w14:anchorId="4AE63457">
-          <v:rect id="_x0000_i1045" style="width:0;height:1.5pt" o:hralign="center" o:hrstd="t" o:hr="t" fillcolor="#a0a0a0" stroked="f"/>
-        </w:pict>
-      </w:r>
-    </w:p>
-    <w:p>
-      <w:pPr>
-        <w:jc w:val="center"/>
-      </w:pPr>
-      <w:r>
-        <w:rPr>
-          <w:b/>
-          <w:bCs/>
-        </w:rPr>
-        <w:t>Réalisation en milieu professionnel en cours de seconde année</w:t>
-      </w:r>
-    </w:p>
-    <w:p>
-      <w:pPr>
-        <w:jc w:val="center"/>
-        <w:rPr>
-          <w:b/>
-          <w:bCs/>
-        </w:rPr>
-      </w:pPr>
-    </w:p>
-    <w:p>
-      <w:pPr>
-        <w:pStyle w:val="Paragraphedeliste"/>
-        <w:numPr>
-          <w:ilvl w:val="0"/>
-          <w:numId w:val="1"/>
-        </w:numPr>
-        <w:jc w:val="both"/>
-        <w:rPr>
-          <w:b/>
-          <w:bCs/>
-        </w:rPr>
-      </w:pPr>
-      <w:r>
-        <w:rPr>
-          <w:b/>
-          <w:bCs/>
-        </w:rPr>
-        <w:t xml:space="preserve">Support informatique </w:t>
-      </w:r>
-      <w:r>
-        <w:rPr>
-          <w:b/>
-          <w:bCs/>
-        </w:rPr>
-        <w:t>:</w:t>
-      </w:r>
-    </w:p>
-    <w:p>
-      <w:pPr>
-        <w:pStyle w:val="Paragraphedeliste"/>
-        <w:ind w:left="360"/>
-        <w:jc w:val="both"/>
-        <w:rPr>
-          <w:b/>
-          <w:bCs/>
-        </w:rPr>
-      </w:pPr>
-    </w:p>
-    <w:p>
-      <w:pPr>
-        <w:pStyle w:val="Paragraphedeliste"/>
-        <w:numPr>
-          <w:ilvl w:val="1"/>
-          <w:numId w:val="1"/>
-        </w:numPr>
-        <w:jc w:val="both"/>
-      </w:pPr>
-      <w:r>
-        <w:t>Gérer le patrimoine informatique</w:t>
-      </w:r>
-    </w:p>
-    <w:p>
-      <w:pPr>
-        <w:pStyle w:val="Paragraphedeliste"/>
-        <w:numPr>
-          <w:ilvl w:val="2"/>
-          <w:numId w:val="1"/>
-        </w:numPr>
-        <w:jc w:val="both"/>
-      </w:pPr>
-      <w:r>
-        <w:t>Exploiter des référentiels, normes et standards adoptés par le prestataire informatique</w:t>
-      </w:r>
-    </w:p>
-    <w:p>
-      <w:pPr>
-        <w:pStyle w:val="Paragraphedeliste"/>
-        <w:numPr>
-          <w:ilvl w:val="3"/>
-          <w:numId w:val="1"/>
-        </w:numPr>
-        <w:jc w:val="both"/>
-      </w:pPr>
-      <w:r>
-        <w:t>Utilisation de procédure de l’entreprise</w:t>
-      </w:r>
-    </w:p>
-    <w:p>
-      <w:pPr>
-        <w:jc w:val="both"/>
-      </w:pPr>
-    </w:p>
-    <w:p>
-      <w:pPr>
-        <w:pStyle w:val="Paragraphedeliste"/>
-        <w:numPr>
-          <w:ilvl w:val="1"/>
-          <w:numId w:val="1"/>
-        </w:numPr>
-        <w:jc w:val="both"/>
-      </w:pPr>
-      <w:r>
-        <w:t>Répondre aux incidents et aux demandes d’assistances et d’évolution</w:t>
-      </w:r>
-    </w:p>
-    <w:p>
-      <w:pPr>
-        <w:pStyle w:val="Paragraphedeliste"/>
-        <w:numPr>
-          <w:ilvl w:val="2"/>
-          <w:numId w:val="1"/>
-        </w:numPr>
-        <w:jc w:val="both"/>
-      </w:pPr>
-      <w:r>
-        <w:t>Collecter, suivre et orienter des demandes</w:t>
-      </w:r>
-      <w:r>
-        <w:t> :</w:t>
-      </w:r>
-    </w:p>
-    <w:p>
-      <w:pPr>
-        <w:pStyle w:val="Paragraphedeliste"/>
-        <w:numPr>
-          <w:ilvl w:val="3"/>
-          <w:numId w:val="1"/>
-        </w:numPr>
-        <w:jc w:val="both"/>
-      </w:pPr>
-      <w:r>
-        <w:t>Traitement ticket GLPI ou par mail</w:t>
-      </w:r>
-    </w:p>
-    <w:p>
-      <w:pPr>
-        <w:jc w:val="both"/>
-      </w:pPr>
-    </w:p>
-    <w:p>
-      <w:pPr>
-        <w:pStyle w:val="Paragraphedeliste"/>
-        <w:numPr>
-          <w:ilvl w:val="1"/>
-          <w:numId w:val="1"/>
-        </w:numPr>
-        <w:jc w:val="both"/>
-      </w:pPr>
-      <w:r>
-        <w:t>Mettre à disposition des utilisateurs un service informatique</w:t>
-      </w:r>
-    </w:p>
-    <w:p>
-      <w:pPr>
-        <w:pStyle w:val="Paragraphedeliste"/>
-        <w:numPr>
-          <w:ilvl w:val="2"/>
-          <w:numId w:val="1"/>
-        </w:numPr>
-        <w:jc w:val="both"/>
-      </w:pPr>
-      <w:r>
-        <w:t>Accompagner les utilisateurs dans la mise en place d’un service</w:t>
-      </w:r>
-    </w:p>
-    <w:p>
-      <w:pPr>
-        <w:pStyle w:val="Paragraphedeliste"/>
-        <w:numPr>
-          <w:ilvl w:val="3"/>
-          <w:numId w:val="1"/>
-        </w:numPr>
-        <w:jc w:val="both"/>
-      </w:pPr>
-      <w:r>
-        <w:t xml:space="preserve">Appel avec le client + prise en main à distance via </w:t>
-      </w:r>
-      <w:proofErr w:type="spellStart"/>
-      <w:r>
-        <w:t>AnyDesk</w:t>
-      </w:r>
-      <w:proofErr w:type="spellEnd"/>
-      <w:r>
-        <w:t xml:space="preserve"> ou TightVNC.</w:t>
-      </w:r>
-    </w:p>
-    <w:p>
-      <w:pPr>
-        <w:jc w:val="both"/>
-      </w:pPr>
-    </w:p>
-    <w:p>
-      <w:pPr>
-        <w:pStyle w:val="Paragraphedeliste"/>
-        <w:numPr>
-          <w:ilvl w:val="0"/>
-          <w:numId w:val="1"/>
-        </w:numPr>
-        <w:jc w:val="both"/>
-        <w:rPr>
-          <w:b/>
-          <w:bCs/>
-        </w:rPr>
-      </w:pPr>
-      <w:r>
-        <w:rPr>
-          <w:b/>
-          <w:bCs/>
-        </w:rPr>
-        <w:t xml:space="preserve">Installation antivirus </w:t>
-      </w:r>
-      <w:proofErr w:type="spellStart"/>
-      <w:r>
-        <w:rPr>
-          <w:b/>
-          <w:bCs/>
-        </w:rPr>
-        <w:t>Eset</w:t>
-      </w:r>
-      <w:proofErr w:type="spellEnd"/>
-      <w:r>
-        <w:rPr>
-          <w:b/>
-          <w:bCs/>
-        </w:rPr>
-        <w:t xml:space="preserve"> à distance :</w:t>
-      </w:r>
-    </w:p>
-    <w:p>
-      <w:pPr>
-        <w:pStyle w:val="Paragraphedeliste"/>
-        <w:ind w:left="360"/>
-        <w:jc w:val="both"/>
-        <w:rPr>
-          <w:b/>
-          <w:bCs/>
-        </w:rPr>
-      </w:pPr>
-    </w:p>
-    <w:p>
-      <w:pPr>
-        <w:pStyle w:val="Paragraphedeliste"/>
-        <w:numPr>
-          <w:ilvl w:val="1"/>
-          <w:numId w:val="1"/>
-        </w:numPr>
-        <w:jc w:val="both"/>
-      </w:pPr>
-      <w:r>
-        <w:t>Gérer le patrimoine informatique</w:t>
-      </w:r>
-    </w:p>
-    <w:p>
-      <w:pPr>
-        <w:pStyle w:val="Paragraphedeliste"/>
-        <w:numPr>
-          <w:ilvl w:val="2"/>
-          <w:numId w:val="1"/>
-        </w:numPr>
-        <w:jc w:val="both"/>
-      </w:pPr>
-      <w:r>
-        <w:t>Exploiter des référentiels, normes et standards adoptés par le prestataire informatique</w:t>
-      </w:r>
-    </w:p>
-    <w:p>
-      <w:pPr>
-        <w:pStyle w:val="Paragraphedeliste"/>
-        <w:numPr>
-          <w:ilvl w:val="3"/>
-          <w:numId w:val="1"/>
-        </w:numPr>
-        <w:jc w:val="both"/>
-      </w:pPr>
-      <w:r>
-        <w:t>Utilisation de procédure de l’entreprise</w:t>
-      </w:r>
-    </w:p>
-    <w:p>
-      <w:pPr>
-        <w:jc w:val="both"/>
-      </w:pPr>
-    </w:p>
-    <w:p>
-      <w:pPr>
-        <w:pStyle w:val="Paragraphedeliste"/>
-        <w:numPr>
-          <w:ilvl w:val="1"/>
-          <w:numId w:val="1"/>
-        </w:numPr>
-        <w:jc w:val="both"/>
-      </w:pPr>
-      <w:r>
-        <w:lastRenderedPageBreak/>
-        <w:t>Répondre aux incidents et aux demandes d’assistances et d’évolution</w:t>
-      </w:r>
-    </w:p>
-    <w:p>
-      <w:pPr>
-        <w:pStyle w:val="Paragraphedeliste"/>
-        <w:numPr>
-          <w:ilvl w:val="2"/>
-          <w:numId w:val="1"/>
-        </w:numPr>
-        <w:jc w:val="both"/>
-      </w:pPr>
-      <w:r>
-        <w:t>Collecter, suivre et orienter des demandes</w:t>
-      </w:r>
-      <w:r>
-        <w:t> :</w:t>
-      </w:r>
-    </w:p>
-    <w:p>
-      <w:pPr>
-        <w:pStyle w:val="Paragraphedeliste"/>
-        <w:numPr>
-          <w:ilvl w:val="3"/>
-          <w:numId w:val="1"/>
-        </w:numPr>
-        <w:jc w:val="both"/>
-      </w:pPr>
-      <w:r>
-        <w:t>Demande de mon maitre de stage</w:t>
-      </w:r>
-    </w:p>
-    <w:p>
-      <w:pPr>
-        <w:jc w:val="both"/>
-      </w:pPr>
-    </w:p>
-    <w:p>
-      <w:pPr>
-        <w:pStyle w:val="Paragraphedeliste"/>
-        <w:numPr>
-          <w:ilvl w:val="1"/>
-          <w:numId w:val="1"/>
-        </w:numPr>
-        <w:jc w:val="both"/>
-      </w:pPr>
-      <w:r>
-        <w:t>Mettre à disposition des utilisateurs un service informatique</w:t>
-      </w:r>
-    </w:p>
-    <w:p>
-      <w:pPr>
-        <w:pStyle w:val="Paragraphedeliste"/>
-        <w:numPr>
-          <w:ilvl w:val="2"/>
-          <w:numId w:val="1"/>
-        </w:numPr>
-        <w:jc w:val="both"/>
-      </w:pPr>
-      <w:r>
-        <w:t>Accompagner les utilisateurs dans la mise en place d’un service</w:t>
-      </w:r>
-    </w:p>
-    <w:p>
-      <w:pPr>
-        <w:pStyle w:val="Paragraphedeliste"/>
-        <w:numPr>
-          <w:ilvl w:val="3"/>
-          <w:numId w:val="1"/>
-        </w:numPr>
-        <w:jc w:val="both"/>
-      </w:pPr>
-      <w:r>
-        <w:t xml:space="preserve">Appel avec le client + prise en main à distance via </w:t>
-      </w:r>
-      <w:proofErr w:type="spellStart"/>
-      <w:r>
-        <w:t>AnyDesk</w:t>
-      </w:r>
-      <w:proofErr w:type="spellEnd"/>
-      <w:r>
-        <w:t>.</w:t>
-      </w:r>
-    </w:p>
-    <w:p>
-      <w:pPr>
-        <w:jc w:val="both"/>
-      </w:pPr>
-    </w:p>
-    <w:p>
-      <w:pPr>
-        <w:pStyle w:val="Paragraphedeliste"/>
-        <w:numPr>
-          <w:ilvl w:val="0"/>
-          <w:numId w:val="1"/>
-        </w:numPr>
-        <w:jc w:val="both"/>
-        <w:rPr>
-          <w:b/>
-          <w:bCs/>
-        </w:rPr>
-      </w:pPr>
-      <w:r>
-        <w:rPr>
-          <w:b/>
-          <w:bCs/>
-        </w:rPr>
-        <w:t>Maintenance GLPI</w:t>
-      </w:r>
-      <w:r>
-        <w:rPr>
-          <w:b/>
-          <w:bCs/>
-        </w:rPr>
-        <w:t> :</w:t>
-      </w:r>
-    </w:p>
-    <w:p>
-      <w:pPr>
-        <w:jc w:val="both"/>
-        <w:rPr>
-          <w:b/>
-          <w:bCs/>
-        </w:rPr>
-      </w:pPr>
-    </w:p>
-    <w:p>
-      <w:pPr>
-        <w:pStyle w:val="Paragraphedeliste"/>
-        <w:numPr>
-          <w:ilvl w:val="1"/>
-          <w:numId w:val="1"/>
-        </w:numPr>
-        <w:jc w:val="both"/>
-      </w:pPr>
-      <w:r>
-        <w:t>Répondre aux incidents et aux demandes d’assistances et d’évolution</w:t>
-      </w:r>
-    </w:p>
-    <w:p>
-      <w:pPr>
-        <w:pStyle w:val="Paragraphedeliste"/>
-        <w:numPr>
-          <w:ilvl w:val="2"/>
-          <w:numId w:val="1"/>
-        </w:numPr>
-        <w:jc w:val="both"/>
-      </w:pPr>
-      <w:r>
-        <w:t>Collecter, suivre et orienter des demandes</w:t>
-      </w:r>
-      <w:r>
-        <w:t> :</w:t>
-      </w:r>
-    </w:p>
-    <w:p>
-      <w:pPr>
-        <w:pStyle w:val="Paragraphedeliste"/>
-        <w:numPr>
-          <w:ilvl w:val="3"/>
-          <w:numId w:val="1"/>
-        </w:numPr>
-        <w:jc w:val="both"/>
-      </w:pPr>
-      <w:r>
-        <w:t>Traitement des tickets GLPI</w:t>
-      </w:r>
-    </w:p>
-    <w:p>
-      <w:pPr>
-        <w:jc w:val="both"/>
-      </w:pPr>
-    </w:p>
-    <w:p>
-      <w:pPr>
-        <w:pStyle w:val="Paragraphedeliste"/>
-        <w:numPr>
-          <w:ilvl w:val="1"/>
-          <w:numId w:val="1"/>
-        </w:numPr>
-        <w:jc w:val="both"/>
-      </w:pPr>
-      <w:r>
-        <w:t>Mettre à disposition des utilisateurs un service informatique</w:t>
-      </w:r>
-    </w:p>
-    <w:p>
-      <w:pPr>
-        <w:pStyle w:val="Paragraphedeliste"/>
-        <w:numPr>
-          <w:ilvl w:val="2"/>
-          <w:numId w:val="1"/>
-        </w:numPr>
-        <w:jc w:val="both"/>
-      </w:pPr>
-      <w:r>
-        <w:t>Accompagner les utilisateurs dans la mise en place d’un service</w:t>
-      </w:r>
-    </w:p>
-    <w:p>
-      <w:pPr>
-        <w:pStyle w:val="Paragraphedeliste"/>
-        <w:numPr>
-          <w:ilvl w:val="3"/>
-          <w:numId w:val="1"/>
-        </w:numPr>
-        <w:jc w:val="both"/>
-      </w:pPr>
-      <w:r>
-        <w:t xml:space="preserve">Appel avec le client + prise en main à distance via </w:t>
-      </w:r>
-      <w:proofErr w:type="spellStart"/>
-      <w:r>
-        <w:t>AnyDesk</w:t>
-      </w:r>
-      <w:proofErr w:type="spellEnd"/>
-      <w:r>
-        <w:t>.</w:t>
-      </w:r>
-    </w:p>
-    <w:p>
-      <w:pPr>
-        <w:jc w:val="both"/>
-      </w:pPr>
-    </w:p>
-    <w:p>
-      <w:pPr>
-        <w:jc w:val="both"/>
-      </w:pPr>
-    </w:p>
-    <w:p>
-      <w:pPr>
-        <w:pStyle w:val="Paragraphedeliste"/>
-        <w:numPr>
-          <w:ilvl w:val="0"/>
-          <w:numId w:val="1"/>
-        </w:numPr>
-        <w:jc w:val="both"/>
-        <w:rPr>
-          <w:b/>
-          <w:bCs/>
-        </w:rPr>
-      </w:pPr>
-      <w:r>
-        <w:rPr>
-          <w:b/>
-          <w:bCs/>
-        </w:rPr>
-        <w:t xml:space="preserve">Création procédure </w:t>
-      </w:r>
-      <w:proofErr w:type="spellStart"/>
-      <w:r>
-        <w:rPr>
-          <w:b/>
-          <w:bCs/>
-        </w:rPr>
-        <w:t>Clonezilla</w:t>
-      </w:r>
-      <w:proofErr w:type="spellEnd"/>
-      <w:r>
-        <w:rPr>
-          <w:b/>
-          <w:bCs/>
-        </w:rPr>
-        <w:t xml:space="preserve"> </w:t>
-      </w:r>
-      <w:r>
-        <w:rPr>
-          <w:b/>
-          <w:bCs/>
-        </w:rPr>
-        <w:t>:</w:t>
-      </w:r>
-    </w:p>
-    <w:p>
-      <w:pPr>
-        <w:jc w:val="both"/>
-        <w:rPr>
-          <w:b/>
-          <w:bCs/>
-        </w:rPr>
-      </w:pPr>
-    </w:p>
-    <w:p>
-      <w:pPr>
-        <w:pStyle w:val="Paragraphedeliste"/>
-        <w:numPr>
-          <w:ilvl w:val="1"/>
-          <w:numId w:val="1"/>
-        </w:numPr>
-        <w:jc w:val="both"/>
-      </w:pPr>
-      <w:r>
-        <w:t>Gérer le patrimoine informatique :</w:t>
-      </w:r>
-    </w:p>
-    <w:p>
-      <w:pPr>
-        <w:pStyle w:val="Paragraphedeliste"/>
-        <w:numPr>
-          <w:ilvl w:val="2"/>
-          <w:numId w:val="1"/>
-        </w:numPr>
-        <w:jc w:val="both"/>
-      </w:pPr>
-      <w:r>
-        <w:t>Gérer des sauvegardes</w:t>
-      </w:r>
-      <w:r>
-        <w:t> :</w:t>
-      </w:r>
-    </w:p>
-    <w:p>
-      <w:pPr>
-        <w:pStyle w:val="Paragraphedeliste"/>
-        <w:numPr>
-          <w:ilvl w:val="3"/>
-          <w:numId w:val="1"/>
-        </w:numPr>
-        <w:jc w:val="both"/>
-      </w:pPr>
-      <w:r>
-        <w:t>Création d’images de disque</w:t>
-      </w:r>
-    </w:p>
-    <w:p>
-      <w:pPr>
-        <w:jc w:val="both"/>
-      </w:pPr>
-    </w:p>
-    <w:p>
-      <w:pPr>
-        <w:pStyle w:val="Paragraphedeliste"/>
-        <w:numPr>
-          <w:ilvl w:val="1"/>
-          <w:numId w:val="1"/>
-        </w:numPr>
-        <w:jc w:val="both"/>
-      </w:pPr>
-      <w:r>
-        <w:t>Mettre à disposition des utilisateurs un service informatique</w:t>
-      </w:r>
-    </w:p>
-    <w:p>
-      <w:pPr>
-        <w:pStyle w:val="Paragraphedeliste"/>
-        <w:numPr>
-          <w:ilvl w:val="2"/>
-          <w:numId w:val="1"/>
-        </w:numPr>
-        <w:jc w:val="both"/>
-      </w:pPr>
-      <w:r>
-        <w:t>Accompagner les utilisateurs dans la mise en place d’un service</w:t>
-      </w:r>
-    </w:p>
-    <w:p>
-      <w:pPr>
-        <w:pStyle w:val="Paragraphedeliste"/>
-        <w:numPr>
-          <w:ilvl w:val="3"/>
-          <w:numId w:val="1"/>
-        </w:numPr>
-        <w:jc w:val="both"/>
-      </w:pPr>
-      <w:r>
-        <w:t xml:space="preserve">Création procédure pour accompagnement </w:t>
-      </w:r>
-      <w:r>
-        <w:t>au sein de l’entreprise</w:t>
-      </w:r>
-      <w:r>
-        <w:t>.</w:t>
-      </w:r>
-    </w:p>
-    <w:p>
-      <w:pPr>
-        <w:jc w:val="both"/>
-      </w:pPr>
-    </w:p>
-    <w:p>
-      <w:pPr>
-        <w:jc w:val="both"/>
-      </w:pPr>
-    </w:p>
-    <w:p>
-      <w:pPr>
-        <w:jc w:val="both"/>
-      </w:pPr>
-    </w:p>
-    <w:p>
-      <w:pPr>
-        <w:pStyle w:val="Paragraphedeliste"/>
-        <w:numPr>
-          <w:ilvl w:val="0"/>
-          <w:numId w:val="1"/>
-        </w:numPr>
-        <w:jc w:val="both"/>
-        <w:rPr>
-          <w:b/>
-          <w:bCs/>
-        </w:rPr>
-      </w:pPr>
-      <w:r>
-        <w:rPr>
-          <w:b/>
-          <w:bCs/>
-        </w:rPr>
-        <w:lastRenderedPageBreak/>
-        <w:t xml:space="preserve">Création de documents techniques </w:t>
-      </w:r>
-      <w:r>
-        <w:rPr>
-          <w:b/>
-          <w:bCs/>
-        </w:rPr>
-        <w:t>:</w:t>
+          <w:u w:val="single"/>
+        </w:rPr>
+      </w:pPr>
+      <w:r>
+        <w:rPr>
+          <w:b/>
+          <w:bCs/>
+          <w:u w:val="single"/>
+        </w:rPr>
+        <w:t>Création de documents techniques :</w:t>
       </w:r>
     </w:p>
     <w:p>

</xml_diff>